<commit_message>
next updates for TE image localizing
</commit_message>
<xml_diff>
--- a/INT603_AutomatedPerformanceTestingProcessOrchestration_GitRepoTestDoc.docx
+++ b/INT603_AutomatedPerformanceTestingProcessOrchestration_GitRepoTestDoc.docx
@@ -96,8 +96,6 @@
         </w:rPr>
         <w:t>Git REPOSITORY TEST DOCUMENT</w:t>
       </w:r>
-      <w:bookmarkStart w:id="0" w:name="_GoBack"/>
-      <w:bookmarkEnd w:id="0"/>
     </w:p>
     <w:p>
       <w:pPr>
@@ -151,13 +149,8 @@
         <w:br/>
       </w:r>
       <w:r>
-        <w:t xml:space="preserve">Nicholas </w:t>
+        <w:t>Nicholas Holshouser</w:t>
       </w:r>
-      <w:proofErr w:type="spellStart"/>
-      <w:r>
-        <w:t>Holshouser</w:t>
-      </w:r>
-      <w:proofErr w:type="spellEnd"/>
       <w:r>
         <w:t xml:space="preserve"> / </w:t>
       </w:r>
@@ -199,15 +192,7 @@
         <w:pStyle w:val="002ExercisesSolutionsSpeakerCompany"/>
       </w:pPr>
       <w:r>
-        <w:t xml:space="preserve">Andre </w:t>
-      </w:r>
-      <w:proofErr w:type="spellStart"/>
-      <w:r>
-        <w:t>Bakofen</w:t>
-      </w:r>
-      <w:proofErr w:type="spellEnd"/>
-      <w:r>
-        <w:t xml:space="preserve"> / SAP AG</w:t>
+        <w:t>Andre Bakofen / SAP AG</w:t>
       </w:r>
       <w:r>
         <w:t xml:space="preserve">          </w:t>
@@ -242,9 +227,9 @@
           <w:sz w:val="24"/>
         </w:rPr>
       </w:pPr>
-      <w:bookmarkStart w:id="1" w:name="_Toc335310473"/>
-      <w:bookmarkStart w:id="2" w:name="_Toc335223076"/>
-      <w:bookmarkStart w:id="3" w:name="_Toc335226500"/>
+      <w:bookmarkStart w:id="0" w:name="_Toc335310473"/>
+      <w:bookmarkStart w:id="1" w:name="_Toc335223076"/>
+      <w:bookmarkStart w:id="2" w:name="_Toc335226500"/>
       <w:r>
         <w:rPr>
           <w:rStyle w:val="02HeadlineChar"/>
@@ -255,9 +240,9 @@
         <w:lastRenderedPageBreak/>
         <w:t>TABLE OF CONTENTS</w:t>
       </w:r>
+      <w:bookmarkEnd w:id="0"/>
       <w:bookmarkEnd w:id="1"/>
       <w:bookmarkEnd w:id="2"/>
-      <w:bookmarkEnd w:id="3"/>
     </w:p>
     <w:p>
       <w:pPr>
@@ -292,7 +277,7 @@
       <w:r>
         <w:fldChar w:fldCharType="separate"/>
       </w:r>
-      <w:hyperlink w:anchor="_Toc457995398" w:history="1">
+      <w:hyperlink w:anchor="_Toc459188748" w:history="1">
         <w:r>
           <w:rPr>
             <w:rStyle w:val="Hyperlink"/>
@@ -335,7 +320,7 @@
             <w:noProof/>
             <w:webHidden/>
           </w:rPr>
-          <w:instrText xml:space="preserve"> PAGEREF _Toc457995398 \h </w:instrText>
+          <w:instrText xml:space="preserve"> PAGEREF _Toc459188748 \h </w:instrText>
         </w:r>
         <w:r>
           <w:rPr>
@@ -368,9 +353,9 @@
     </w:p>
     <w:p>
       <w:pPr>
-        <w:pStyle w:val="TOC2"/>
+        <w:pStyle w:val="TOC1"/>
         <w:tabs>
-          <w:tab w:val="left" w:pos="880"/>
+          <w:tab w:val="left" w:pos="440"/>
           <w:tab w:val="right" w:leader="dot" w:pos="9350"/>
         </w:tabs>
         <w:rPr>
@@ -380,13 +365,13 @@
           <w:lang w:eastAsia="ko-KR"/>
         </w:rPr>
       </w:pPr>
-      <w:hyperlink w:anchor="_Toc457995399" w:history="1">
+      <w:hyperlink w:anchor="_Toc459188749" w:history="1">
         <w:r>
           <w:rPr>
             <w:rStyle w:val="Hyperlink"/>
             <w:noProof/>
           </w:rPr>
-          <w:t>1.1</w:t>
+          <w:t>2</w:t>
         </w:r>
         <w:r>
           <w:rPr>
@@ -423,7 +408,7 @@
             <w:noProof/>
             <w:webHidden/>
           </w:rPr>
-          <w:instrText xml:space="preserve"> PAGEREF _Toc457995399 \h </w:instrText>
+          <w:instrText xml:space="preserve"> PAGEREF _Toc459188749 \h </w:instrText>
         </w:r>
         <w:r>
           <w:rPr>
@@ -456,6 +441,94 @@
     </w:p>
     <w:p>
       <w:pPr>
+        <w:pStyle w:val="TOC1"/>
+        <w:tabs>
+          <w:tab w:val="left" w:pos="440"/>
+          <w:tab w:val="right" w:leader="dot" w:pos="9350"/>
+        </w:tabs>
+        <w:rPr>
+          <w:rFonts w:asciiTheme="minorHAnsi" w:hAnsiTheme="minorHAnsi"/>
+          <w:noProof/>
+          <w:sz w:val="22"/>
+          <w:lang w:eastAsia="ko-KR"/>
+        </w:rPr>
+      </w:pPr>
+      <w:hyperlink w:anchor="_Toc459188750" w:history="1">
+        <w:r>
+          <w:rPr>
+            <w:rStyle w:val="Hyperlink"/>
+            <w:noProof/>
+          </w:rPr>
+          <w:t>3</w:t>
+        </w:r>
+        <w:r>
+          <w:rPr>
+            <w:rFonts w:asciiTheme="minorHAnsi" w:hAnsiTheme="minorHAnsi"/>
+            <w:noProof/>
+            <w:sz w:val="22"/>
+            <w:lang w:eastAsia="ko-KR"/>
+          </w:rPr>
+          <w:tab/>
+        </w:r>
+        <w:r>
+          <w:rPr>
+            <w:rStyle w:val="Hyperlink"/>
+            <w:noProof/>
+          </w:rPr>
+          <w:t>Testing as a Service</w:t>
+        </w:r>
+        <w:r>
+          <w:rPr>
+            <w:noProof/>
+            <w:webHidden/>
+          </w:rPr>
+          <w:tab/>
+        </w:r>
+        <w:r>
+          <w:rPr>
+            <w:noProof/>
+            <w:webHidden/>
+          </w:rPr>
+          <w:fldChar w:fldCharType="begin"/>
+        </w:r>
+        <w:r>
+          <w:rPr>
+            <w:noProof/>
+            <w:webHidden/>
+          </w:rPr>
+          <w:instrText xml:space="preserve"> PAGEREF _Toc459188750 \h </w:instrText>
+        </w:r>
+        <w:r>
+          <w:rPr>
+            <w:noProof/>
+            <w:webHidden/>
+          </w:rPr>
+        </w:r>
+        <w:r>
+          <w:rPr>
+            <w:noProof/>
+            <w:webHidden/>
+          </w:rPr>
+          <w:fldChar w:fldCharType="separate"/>
+        </w:r>
+        <w:r>
+          <w:rPr>
+            <w:noProof/>
+            <w:webHidden/>
+          </w:rPr>
+          <w:t>3</w:t>
+        </w:r>
+        <w:r>
+          <w:rPr>
+            <w:noProof/>
+            <w:webHidden/>
+          </w:rPr>
+          <w:fldChar w:fldCharType="end"/>
+        </w:r>
+      </w:hyperlink>
+    </w:p>
+    <w:p>
+      <w:pPr>
         <w:pStyle w:val="004Introduction"/>
       </w:pPr>
       <w:r>
@@ -562,7 +635,7 @@
           <w:lang w:val="en-US" w:eastAsia="en-US"/>
         </w:rPr>
       </w:pPr>
-      <w:bookmarkStart w:id="4" w:name="_Toc457995398"/>
+      <w:bookmarkStart w:id="3" w:name="_Toc459188748"/>
       <w:r>
         <w:rPr>
           <w:rStyle w:val="01HeadlineZchnZchn"/>
@@ -574,23 +647,15 @@
         </w:rPr>
         <w:t>Introduction</w:t>
       </w:r>
-      <w:bookmarkEnd w:id="4"/>
+      <w:bookmarkEnd w:id="3"/>
     </w:p>
     <w:p>
       <w:pPr>
         <w:pStyle w:val="004Introduction"/>
       </w:pPr>
       <w:r>
-        <w:t xml:space="preserve">This document is the master test document for TechEd </w:t>
+        <w:t>This document is the master test document for TechEd CodeJam Session INT603. For automated tests the instructions are also maintained in the repository. This ensures all tests are run using the correct documents, tools, test plans, and reporting templates.</w:t>
       </w:r>
-      <w:proofErr w:type="spellStart"/>
-      <w:r>
-        <w:t>CodeJam</w:t>
-      </w:r>
-      <w:proofErr w:type="spellEnd"/>
-      <w:r>
-        <w:t xml:space="preserve"> Session INT603. For automated tests the instructions are also maintained in the repository. This ensures all tests are run using the correct documents, tools, test plans, and reporting templates.</w:t>
-      </w:r>
     </w:p>
     <w:p>
       <w:pPr>
@@ -603,11 +668,11 @@
       <w:pPr>
         <w:pStyle w:val="Heading1"/>
       </w:pPr>
-      <w:bookmarkStart w:id="5" w:name="_Toc457995399"/>
+      <w:bookmarkStart w:id="4" w:name="_Toc459188749"/>
       <w:r>
         <w:t>Automated Testing</w:t>
       </w:r>
-      <w:bookmarkEnd w:id="5"/>
+      <w:bookmarkEnd w:id="4"/>
     </w:p>
     <w:p>
       <w:pPr>
@@ -656,9 +721,11 @@
       <w:pPr>
         <w:pStyle w:val="Heading1"/>
       </w:pPr>
+      <w:bookmarkStart w:id="5" w:name="_Toc459188750"/>
       <w:r>
         <w:t>Testing as a Service</w:t>
       </w:r>
+      <w:bookmarkEnd w:id="5"/>
     </w:p>
     <w:p>
       <w:pPr>
@@ -732,6 +799,478 @@
         </w:rPr>
       </w:pPr>
     </w:p>
+    <w:tbl>
+      <w:tblPr>
+        <w:tblStyle w:val="TableGrid"/>
+        <w:tblW w:w="0" w:type="auto"/>
+        <w:tblLook w:val="04A0" w:firstRow="1" w:lastRow="0" w:firstColumn="1" w:lastColumn="0" w:noHBand="0" w:noVBand="1"/>
+      </w:tblPr>
+      <w:tblGrid>
+        <w:gridCol w:w="3116"/>
+        <w:gridCol w:w="3117"/>
+        <w:gridCol w:w="3117"/>
+      </w:tblGrid>
+      <w:tr>
+        <w:tc>
+          <w:tcPr>
+            <w:tcW w:w="3116" w:type="dxa"/>
+          </w:tcPr>
+          <w:p>
+            <w:pPr>
+              <w:pStyle w:val="020BulletIndent1"/>
+              <w:numPr>
+                <w:ilvl w:val="0"/>
+                <w:numId w:val="0"/>
+              </w:numPr>
+              <w:rPr>
+                <w:lang w:val="en-US"/>
+              </w:rPr>
+            </w:pPr>
+            <w:r>
+              <w:rPr>
+                <w:lang w:val="en-US"/>
+              </w:rPr>
+              <w:t>BACKEND SYSTEM</w:t>
+            </w:r>
+          </w:p>
+        </w:tc>
+        <w:tc>
+          <w:tcPr>
+            <w:tcW w:w="3117" w:type="dxa"/>
+          </w:tcPr>
+          <w:p>
+            <w:pPr>
+              <w:pStyle w:val="020BulletIndent1"/>
+              <w:numPr>
+                <w:ilvl w:val="0"/>
+                <w:numId w:val="0"/>
+              </w:numPr>
+              <w:rPr>
+                <w:lang w:val="en-US"/>
+              </w:rPr>
+            </w:pPr>
+            <w:r>
+              <w:rPr>
+                <w:lang w:val="en-US"/>
+              </w:rPr>
+              <w:t>IP ADDRESS</w:t>
+            </w:r>
+          </w:p>
+        </w:tc>
+        <w:tc>
+          <w:tcPr>
+            <w:tcW w:w="3117" w:type="dxa"/>
+          </w:tcPr>
+          <w:p>
+            <w:pPr>
+              <w:pStyle w:val="020BulletIndent1"/>
+              <w:numPr>
+                <w:ilvl w:val="0"/>
+                <w:numId w:val="0"/>
+              </w:numPr>
+              <w:rPr>
+                <w:lang w:val="en-US"/>
+              </w:rPr>
+            </w:pPr>
+            <w:r>
+              <w:rPr>
+                <w:lang w:val="en-US"/>
+              </w:rPr>
+              <w:t>CERTIFICATE</w:t>
+            </w:r>
+          </w:p>
+        </w:tc>
+      </w:tr>
+      <w:tr>
+        <w:tc>
+          <w:tcPr>
+            <w:tcW w:w="3116" w:type="dxa"/>
+          </w:tcPr>
+          <w:p>
+            <w:pPr>
+              <w:pStyle w:val="020BulletIndent1"/>
+              <w:numPr>
+                <w:ilvl w:val="0"/>
+                <w:numId w:val="0"/>
+              </w:numPr>
+              <w:rPr>
+                <w:lang w:val="en-US"/>
+              </w:rPr>
+            </w:pPr>
+            <w:r>
+              <w:rPr>
+                <w:lang w:val="en-US"/>
+              </w:rPr>
+              <w:t>INT603_BACKEND01</w:t>
+            </w:r>
+          </w:p>
+        </w:tc>
+        <w:tc>
+          <w:tcPr>
+            <w:tcW w:w="3117" w:type="dxa"/>
+          </w:tcPr>
+          <w:p>
+            <w:pPr>
+              <w:pStyle w:val="020BulletIndent1"/>
+              <w:numPr>
+                <w:ilvl w:val="0"/>
+                <w:numId w:val="0"/>
+              </w:numPr>
+              <w:rPr>
+                <w:lang w:val="en-US"/>
+              </w:rPr>
+            </w:pPr>
+            <w:r>
+              <w:rPr>
+                <w:lang w:val="en-US"/>
+              </w:rPr>
+              <w:t>&lt;IP&gt;</w:t>
+            </w:r>
+          </w:p>
+        </w:tc>
+        <w:tc>
+          <w:tcPr>
+            <w:tcW w:w="3117" w:type="dxa"/>
+          </w:tcPr>
+          <w:p>
+            <w:pPr>
+              <w:pStyle w:val="020BulletIndent1"/>
+              <w:numPr>
+                <w:ilvl w:val="0"/>
+                <w:numId w:val="0"/>
+              </w:numPr>
+              <w:rPr>
+                <w:lang w:val="en-US"/>
+              </w:rPr>
+            </w:pPr>
+            <w:r>
+              <w:rPr>
+                <w:lang w:val="en-US"/>
+              </w:rPr>
+              <w:t>INT603_BACKEND01.ppk</w:t>
+            </w:r>
+          </w:p>
+        </w:tc>
+      </w:tr>
+      <w:tr>
+        <w:tc>
+          <w:tcPr>
+            <w:tcW w:w="3116" w:type="dxa"/>
+          </w:tcPr>
+          <w:p>
+            <w:pPr>
+              <w:pStyle w:val="020BulletIndent1"/>
+              <w:numPr>
+                <w:ilvl w:val="0"/>
+                <w:numId w:val="0"/>
+              </w:numPr>
+              <w:rPr>
+                <w:lang w:val="en-US"/>
+              </w:rPr>
+            </w:pPr>
+          </w:p>
+        </w:tc>
+        <w:tc>
+          <w:tcPr>
+            <w:tcW w:w="3117" w:type="dxa"/>
+          </w:tcPr>
+          <w:p>
+            <w:pPr>
+              <w:pStyle w:val="020BulletIndent1"/>
+              <w:numPr>
+                <w:ilvl w:val="0"/>
+                <w:numId w:val="0"/>
+              </w:numPr>
+              <w:rPr>
+                <w:lang w:val="en-US"/>
+              </w:rPr>
+            </w:pPr>
+          </w:p>
+        </w:tc>
+        <w:tc>
+          <w:tcPr>
+            <w:tcW w:w="3117" w:type="dxa"/>
+          </w:tcPr>
+          <w:p>
+            <w:pPr>
+              <w:pStyle w:val="020BulletIndent1"/>
+              <w:numPr>
+                <w:ilvl w:val="0"/>
+                <w:numId w:val="0"/>
+              </w:numPr>
+              <w:rPr>
+                <w:lang w:val="en-US"/>
+              </w:rPr>
+            </w:pPr>
+          </w:p>
+        </w:tc>
+      </w:tr>
+      <w:tr>
+        <w:tc>
+          <w:tcPr>
+            <w:tcW w:w="3116" w:type="dxa"/>
+          </w:tcPr>
+          <w:p>
+            <w:pPr>
+              <w:pStyle w:val="020BulletIndent1"/>
+              <w:numPr>
+                <w:ilvl w:val="0"/>
+                <w:numId w:val="0"/>
+              </w:numPr>
+              <w:rPr>
+                <w:lang w:val="en-US"/>
+              </w:rPr>
+            </w:pPr>
+          </w:p>
+        </w:tc>
+        <w:tc>
+          <w:tcPr>
+            <w:tcW w:w="3117" w:type="dxa"/>
+          </w:tcPr>
+          <w:p>
+            <w:pPr>
+              <w:pStyle w:val="020BulletIndent1"/>
+              <w:numPr>
+                <w:ilvl w:val="0"/>
+                <w:numId w:val="0"/>
+              </w:numPr>
+              <w:rPr>
+                <w:lang w:val="en-US"/>
+              </w:rPr>
+            </w:pPr>
+          </w:p>
+        </w:tc>
+        <w:tc>
+          <w:tcPr>
+            <w:tcW w:w="3117" w:type="dxa"/>
+          </w:tcPr>
+          <w:p>
+            <w:pPr>
+              <w:pStyle w:val="020BulletIndent1"/>
+              <w:numPr>
+                <w:ilvl w:val="0"/>
+                <w:numId w:val="0"/>
+              </w:numPr>
+              <w:rPr>
+                <w:lang w:val="en-US"/>
+              </w:rPr>
+            </w:pPr>
+          </w:p>
+        </w:tc>
+      </w:tr>
+      <w:tr>
+        <w:tc>
+          <w:tcPr>
+            <w:tcW w:w="3116" w:type="dxa"/>
+          </w:tcPr>
+          <w:p>
+            <w:pPr>
+              <w:pStyle w:val="020BulletIndent1"/>
+              <w:numPr>
+                <w:ilvl w:val="0"/>
+                <w:numId w:val="0"/>
+              </w:numPr>
+              <w:rPr>
+                <w:lang w:val="en-US"/>
+              </w:rPr>
+            </w:pPr>
+          </w:p>
+        </w:tc>
+        <w:tc>
+          <w:tcPr>
+            <w:tcW w:w="3117" w:type="dxa"/>
+          </w:tcPr>
+          <w:p>
+            <w:pPr>
+              <w:pStyle w:val="020BulletIndent1"/>
+              <w:numPr>
+                <w:ilvl w:val="0"/>
+                <w:numId w:val="0"/>
+              </w:numPr>
+              <w:rPr>
+                <w:lang w:val="en-US"/>
+              </w:rPr>
+            </w:pPr>
+          </w:p>
+        </w:tc>
+        <w:tc>
+          <w:tcPr>
+            <w:tcW w:w="3117" w:type="dxa"/>
+          </w:tcPr>
+          <w:p>
+            <w:pPr>
+              <w:pStyle w:val="020BulletIndent1"/>
+              <w:numPr>
+                <w:ilvl w:val="0"/>
+                <w:numId w:val="0"/>
+              </w:numPr>
+              <w:rPr>
+                <w:lang w:val="en-US"/>
+              </w:rPr>
+            </w:pPr>
+          </w:p>
+        </w:tc>
+      </w:tr>
+      <w:tr>
+        <w:tc>
+          <w:tcPr>
+            <w:tcW w:w="3116" w:type="dxa"/>
+          </w:tcPr>
+          <w:p>
+            <w:pPr>
+              <w:pStyle w:val="020BulletIndent1"/>
+              <w:numPr>
+                <w:ilvl w:val="0"/>
+                <w:numId w:val="0"/>
+              </w:numPr>
+              <w:rPr>
+                <w:lang w:val="en-US"/>
+              </w:rPr>
+            </w:pPr>
+          </w:p>
+        </w:tc>
+        <w:tc>
+          <w:tcPr>
+            <w:tcW w:w="3117" w:type="dxa"/>
+          </w:tcPr>
+          <w:p>
+            <w:pPr>
+              <w:pStyle w:val="020BulletIndent1"/>
+              <w:numPr>
+                <w:ilvl w:val="0"/>
+                <w:numId w:val="0"/>
+              </w:numPr>
+              <w:rPr>
+                <w:lang w:val="en-US"/>
+              </w:rPr>
+            </w:pPr>
+          </w:p>
+        </w:tc>
+        <w:tc>
+          <w:tcPr>
+            <w:tcW w:w="3117" w:type="dxa"/>
+          </w:tcPr>
+          <w:p>
+            <w:pPr>
+              <w:pStyle w:val="020BulletIndent1"/>
+              <w:numPr>
+                <w:ilvl w:val="0"/>
+                <w:numId w:val="0"/>
+              </w:numPr>
+              <w:rPr>
+                <w:lang w:val="en-US"/>
+              </w:rPr>
+            </w:pPr>
+          </w:p>
+        </w:tc>
+      </w:tr>
+      <w:tr>
+        <w:tc>
+          <w:tcPr>
+            <w:tcW w:w="3116" w:type="dxa"/>
+          </w:tcPr>
+          <w:p>
+            <w:pPr>
+              <w:pStyle w:val="020BulletIndent1"/>
+              <w:numPr>
+                <w:ilvl w:val="0"/>
+                <w:numId w:val="0"/>
+              </w:numPr>
+              <w:rPr>
+                <w:lang w:val="en-US"/>
+              </w:rPr>
+            </w:pPr>
+          </w:p>
+        </w:tc>
+        <w:tc>
+          <w:tcPr>
+            <w:tcW w:w="3117" w:type="dxa"/>
+          </w:tcPr>
+          <w:p>
+            <w:pPr>
+              <w:pStyle w:val="020BulletIndent1"/>
+              <w:numPr>
+                <w:ilvl w:val="0"/>
+                <w:numId w:val="0"/>
+              </w:numPr>
+              <w:rPr>
+                <w:lang w:val="en-US"/>
+              </w:rPr>
+            </w:pPr>
+          </w:p>
+        </w:tc>
+        <w:tc>
+          <w:tcPr>
+            <w:tcW w:w="3117" w:type="dxa"/>
+          </w:tcPr>
+          <w:p>
+            <w:pPr>
+              <w:pStyle w:val="020BulletIndent1"/>
+              <w:numPr>
+                <w:ilvl w:val="0"/>
+                <w:numId w:val="0"/>
+              </w:numPr>
+              <w:rPr>
+                <w:lang w:val="en-US"/>
+              </w:rPr>
+            </w:pPr>
+          </w:p>
+        </w:tc>
+      </w:tr>
+      <w:tr>
+        <w:tc>
+          <w:tcPr>
+            <w:tcW w:w="3116" w:type="dxa"/>
+          </w:tcPr>
+          <w:p>
+            <w:pPr>
+              <w:pStyle w:val="020BulletIndent1"/>
+              <w:numPr>
+                <w:ilvl w:val="0"/>
+                <w:numId w:val="0"/>
+              </w:numPr>
+              <w:rPr>
+                <w:lang w:val="en-US"/>
+              </w:rPr>
+            </w:pPr>
+          </w:p>
+        </w:tc>
+        <w:tc>
+          <w:tcPr>
+            <w:tcW w:w="3117" w:type="dxa"/>
+          </w:tcPr>
+          <w:p>
+            <w:pPr>
+              <w:pStyle w:val="020BulletIndent1"/>
+              <w:numPr>
+                <w:ilvl w:val="0"/>
+                <w:numId w:val="0"/>
+              </w:numPr>
+              <w:rPr>
+                <w:lang w:val="en-US"/>
+              </w:rPr>
+            </w:pPr>
+          </w:p>
+        </w:tc>
+        <w:tc>
+          <w:tcPr>
+            <w:tcW w:w="3117" w:type="dxa"/>
+          </w:tcPr>
+          <w:p>
+            <w:pPr>
+              <w:pStyle w:val="020BulletIndent1"/>
+              <w:numPr>
+                <w:ilvl w:val="0"/>
+                <w:numId w:val="0"/>
+              </w:numPr>
+              <w:rPr>
+                <w:lang w:val="en-US"/>
+              </w:rPr>
+            </w:pPr>
+          </w:p>
+        </w:tc>
+      </w:tr>
+    </w:tbl>
     <w:p>
       <w:pPr>
         <w:pStyle w:val="020BulletIndent1"/>
@@ -743,12 +1282,6 @@
           <w:lang w:val="en-US"/>
         </w:rPr>
       </w:pPr>
-      <w:r>
-        <w:rPr>
-          <w:lang w:val="en-US"/>
-        </w:rPr>
-        <w:t>On the backend system you have several users available:</w:t>
-      </w:r>
     </w:p>
     <w:p>
       <w:pPr>
@@ -761,6 +1294,12 @@
           <w:lang w:val="en-US"/>
         </w:rPr>
       </w:pPr>
+      <w:r>
+        <w:rPr>
+          <w:lang w:val="en-US"/>
+        </w:rPr>
+        <w:t>Access to the backend is using ‘root’ only and by certificate only</w:t>
+      </w:r>
     </w:p>
     <w:p>
       <w:pPr>
@@ -773,20 +1312,6 @@
           <w:lang w:val="en-US"/>
         </w:rPr>
       </w:pPr>
-      <w:proofErr w:type="gramStart"/>
-      <w:r>
-        <w:rPr>
-          <w:lang w:val="en-US"/>
-        </w:rPr>
-        <w:t>root</w:t>
-      </w:r>
-      <w:proofErr w:type="gramEnd"/>
-      <w:r>
-        <w:rPr>
-          <w:lang w:val="en-US"/>
-        </w:rPr>
-        <w:t>: root user is accessible using certificate login only</w:t>
-      </w:r>
     </w:p>
     <w:p>
       <w:pPr>
@@ -803,8 +1328,62 @@
         <w:rPr>
           <w:lang w:val="en-US"/>
         </w:rPr>
+        <w:t>root: root user is accessible using certificate login only</w:t>
+      </w:r>
+    </w:p>
+    <w:p>
+      <w:pPr>
+        <w:pStyle w:val="020BulletIndent1"/>
+        <w:numPr>
+          <w:ilvl w:val="0"/>
+          <w:numId w:val="0"/>
+        </w:numPr>
+        <w:rPr>
+          <w:lang w:val="en-US"/>
+        </w:rPr>
+      </w:pPr>
+    </w:p>
+    <w:p>
+      <w:pPr>
+        <w:pStyle w:val="020BulletIndent1"/>
+        <w:numPr>
+          <w:ilvl w:val="0"/>
+          <w:numId w:val="0"/>
+        </w:numPr>
+        <w:rPr>
+          <w:lang w:val="en-US"/>
+        </w:rPr>
+      </w:pPr>
+      <w:r>
+        <w:rPr>
+          <w:lang w:val="en-US"/>
+        </w:rPr>
         <w:t>The root user certificate is available in the repository</w:t>
       </w:r>
+    </w:p>
+    <w:p>
+      <w:pPr>
+        <w:pStyle w:val="020BulletIndent1"/>
+        <w:numPr>
+          <w:ilvl w:val="0"/>
+          <w:numId w:val="0"/>
+        </w:numPr>
+        <w:rPr>
+          <w:lang w:val="en-US"/>
+        </w:rPr>
+      </w:pPr>
+    </w:p>
+    <w:p>
+      <w:pPr>
+        <w:pStyle w:val="020BulletIndent1"/>
+        <w:numPr>
+          <w:ilvl w:val="0"/>
+          <w:numId w:val="0"/>
+        </w:numPr>
+        <w:rPr>
+          <w:lang w:val="en-US"/>
+        </w:rPr>
+      </w:pPr>
     </w:p>
     <w:p>
       <w:pPr>
@@ -1078,23 +1657,7 @@
                 <w:rFonts w:ascii="Arial" w:eastAsia="Calibri" w:hAnsi="Arial"/>
                 <w:lang w:val="en-US" w:eastAsia="en-US"/>
               </w:rPr>
-              <w:t xml:space="preserve">Unzip </w:t>
-            </w:r>
-            <w:proofErr w:type="spellStart"/>
-            <w:r>
-              <w:rPr>
-                <w:rFonts w:ascii="Arial" w:eastAsia="Calibri" w:hAnsi="Arial"/>
-                <w:lang w:val="en-US" w:eastAsia="en-US"/>
-              </w:rPr>
-              <w:t>Jmeter</w:t>
-            </w:r>
-            <w:proofErr w:type="spellEnd"/>
-            <w:r>
-              <w:rPr>
-                <w:rFonts w:ascii="Arial" w:eastAsia="Calibri" w:hAnsi="Arial"/>
-                <w:lang w:val="en-US" w:eastAsia="en-US"/>
-              </w:rPr>
-              <w:t xml:space="preserve"> 3.0</w:t>
+              <w:t>Unzip Jmeter 3.0</w:t>
             </w:r>
           </w:p>
         </w:tc>
@@ -1111,6 +1674,65 @@
               <w:bottom w:w="108" w:type="dxa"/>
             </w:tcMar>
           </w:tcPr>
+          <w:p>
+            <w:pPr>
+              <w:rPr>
+                <w:rFonts w:ascii="Arial" w:hAnsi="Arial"/>
+                <w:szCs w:val="24"/>
+                <w:lang w:val="en-US"/>
+              </w:rPr>
+            </w:pPr>
+            <w:r>
+              <w:rPr>
+                <w:noProof/>
+                <w:lang w:eastAsia="ko-KR"/>
+              </w:rPr>
+              <w:drawing>
+                <wp:inline distT="0" distB="0" distL="0" distR="0" wp14:anchorId="67F0BB15" wp14:editId="530898E9">
+                  <wp:extent cx="3545840" cy="1266190"/>
+                  <wp:effectExtent l="0" t="0" r="0" b="0"/>
+                  <wp:docPr id="16" name="Picture 16"/>
+                  <wp:cNvGraphicFramePr>
+                    <a:graphicFrameLocks xmlns:a="http://schemas.openxmlformats.org/drawingml/2006/main" noChangeAspect="1"/>
+                  </wp:cNvGraphicFramePr>
+                  <a:graphic xmlns:a="http://schemas.openxmlformats.org/drawingml/2006/main">
+                    <a:graphicData uri="http://schemas.openxmlformats.org/drawingml/2006/picture">
+                      <pic:pic xmlns:pic="http://schemas.openxmlformats.org/drawingml/2006/picture">
+                        <pic:nvPicPr>
+                          <pic:cNvPr id="1" name=""/>
+                          <pic:cNvPicPr/>
+                        </pic:nvPicPr>
+                        <pic:blipFill>
+                          <a:blip r:embed="rId8"/>
+                          <a:stretch>
+                            <a:fillRect/>
+                          </a:stretch>
+                        </pic:blipFill>
+                        <pic:spPr>
+                          <a:xfrm>
+                            <a:off x="0" y="0"/>
+                            <a:ext cx="3545840" cy="1266190"/>
+                          </a:xfrm>
+                          <a:prstGeom prst="rect">
+                            <a:avLst/>
+                          </a:prstGeom>
+                        </pic:spPr>
+                      </pic:pic>
+                    </a:graphicData>
+                  </a:graphic>
+                </wp:inline>
+              </w:drawing>
+            </w:r>
+          </w:p>
+          <w:p>
+            <w:pPr>
+              <w:rPr>
+                <w:rFonts w:ascii="Arial" w:hAnsi="Arial"/>
+                <w:szCs w:val="24"/>
+                <w:lang w:val="en-US"/>
+              </w:rPr>
+            </w:pPr>
+          </w:p>
           <w:p>
             <w:pPr>
               <w:rPr>
@@ -1153,23 +1775,7 @@
                 <w:rFonts w:ascii="Arial" w:eastAsia="Calibri" w:hAnsi="Arial"/>
                 <w:lang w:val="en-US" w:eastAsia="en-US"/>
               </w:rPr>
-              <w:t xml:space="preserve">Open </w:t>
-            </w:r>
-            <w:proofErr w:type="spellStart"/>
-            <w:r>
-              <w:rPr>
-                <w:rFonts w:ascii="Arial" w:eastAsia="Calibri" w:hAnsi="Arial"/>
-                <w:lang w:val="en-US" w:eastAsia="en-US"/>
-              </w:rPr>
-              <w:t>Jmeter</w:t>
-            </w:r>
-            <w:proofErr w:type="spellEnd"/>
-            <w:r>
-              <w:rPr>
-                <w:rFonts w:ascii="Arial" w:eastAsia="Calibri" w:hAnsi="Arial"/>
-                <w:lang w:val="en-US" w:eastAsia="en-US"/>
-              </w:rPr>
-              <w:t xml:space="preserve"> using jmeter.bat file</w:t>
+              <w:t>Open Jmeter using jmeter.bat file</w:t>
             </w:r>
           </w:p>
           <w:p>
@@ -1226,6 +1832,47 @@
                 <w:lang w:val="en-US" w:eastAsia="en-US"/>
               </w:rPr>
             </w:pPr>
+            <w:r>
+              <w:rPr>
+                <w:noProof/>
+                <w:lang w:eastAsia="ko-KR"/>
+              </w:rPr>
+              <w:drawing>
+                <wp:inline distT="0" distB="0" distL="0" distR="0" wp14:anchorId="21BFE8D3" wp14:editId="17153BA2">
+                  <wp:extent cx="3545840" cy="2079625"/>
+                  <wp:effectExtent l="0" t="0" r="0" b="0"/>
+                  <wp:docPr id="17" name="Picture 17"/>
+                  <wp:cNvGraphicFramePr>
+                    <a:graphicFrameLocks xmlns:a="http://schemas.openxmlformats.org/drawingml/2006/main" noChangeAspect="1"/>
+                  </wp:cNvGraphicFramePr>
+                  <a:graphic xmlns:a="http://schemas.openxmlformats.org/drawingml/2006/main">
+                    <a:graphicData uri="http://schemas.openxmlformats.org/drawingml/2006/picture">
+                      <pic:pic xmlns:pic="http://schemas.openxmlformats.org/drawingml/2006/picture">
+                        <pic:nvPicPr>
+                          <pic:cNvPr id="1" name=""/>
+                          <pic:cNvPicPr/>
+                        </pic:nvPicPr>
+                        <pic:blipFill>
+                          <a:blip r:embed="rId9"/>
+                          <a:stretch>
+                            <a:fillRect/>
+                          </a:stretch>
+                        </pic:blipFill>
+                        <pic:spPr>
+                          <a:xfrm>
+                            <a:off x="0" y="0"/>
+                            <a:ext cx="3545840" cy="2079625"/>
+                          </a:xfrm>
+                          <a:prstGeom prst="rect">
+                            <a:avLst/>
+                          </a:prstGeom>
+                        </pic:spPr>
+                      </pic:pic>
+                    </a:graphicData>
+                  </a:graphic>
+                </wp:inline>
+              </w:drawing>
+            </w:r>
           </w:p>
           <w:p>
             <w:pPr>
@@ -1276,23 +1923,86 @@
                 <w:rFonts w:ascii="Arial" w:eastAsia="Calibri" w:hAnsi="Arial"/>
                 <w:lang w:val="en-US" w:eastAsia="en-US"/>
               </w:rPr>
-              <w:t>Check you backend system is running and available:</w:t>
+              <w:t>Check you</w:t>
             </w:r>
-          </w:p>
-          <w:p>
-            <w:pPr>
-              <w:rPr>
-                <w:rFonts w:ascii="Arial" w:eastAsia="Calibri" w:hAnsi="Arial"/>
-                <w:lang w:val="en-US" w:eastAsia="en-US"/>
-              </w:rPr>
-            </w:pPr>
             <w:r>
               <w:rPr>
                 <w:rFonts w:ascii="Arial" w:eastAsia="Calibri" w:hAnsi="Arial"/>
                 <w:lang w:val="en-US" w:eastAsia="en-US"/>
               </w:rPr>
-              <w:t>http://&lt;yourbackendIP&gt;</w:t>
+              <w:t>r</w:t>
             </w:r>
+            <w:r>
+              <w:rPr>
+                <w:rFonts w:ascii="Arial" w:eastAsia="Calibri" w:hAnsi="Arial"/>
+                <w:lang w:val="en-US" w:eastAsia="en-US"/>
+              </w:rPr>
+              <w:t xml:space="preserve"> backend system is running and available:</w:t>
+            </w:r>
+          </w:p>
+          <w:p>
+            <w:pPr>
+              <w:rPr>
+                <w:rFonts w:ascii="Arial" w:eastAsia="Calibri" w:hAnsi="Arial"/>
+                <w:lang w:val="en-US" w:eastAsia="en-US"/>
+              </w:rPr>
+            </w:pPr>
+            <w:hyperlink w:history="1">
+              <w:r>
+                <w:rPr>
+                  <w:rStyle w:val="Hyperlink"/>
+                  <w:rFonts w:ascii="Arial" w:eastAsia="Calibri" w:hAnsi="Arial"/>
+                  <w:lang w:val="en-US" w:eastAsia="en-US"/>
+                </w:rPr>
+                <w:t>http://&lt;yourbackendIP&gt;/nwa</w:t>
+              </w:r>
+            </w:hyperlink>
+          </w:p>
+          <w:p>
+            <w:pPr>
+              <w:rPr>
+                <w:rFonts w:ascii="Arial" w:eastAsia="Calibri" w:hAnsi="Arial"/>
+                <w:lang w:val="en-US" w:eastAsia="en-US"/>
+              </w:rPr>
+            </w:pPr>
+          </w:p>
+          <w:p>
+            <w:pPr>
+              <w:rPr>
+                <w:rFonts w:ascii="Arial" w:eastAsia="Calibri" w:hAnsi="Arial"/>
+                <w:lang w:val="en-US" w:eastAsia="en-US"/>
+              </w:rPr>
+            </w:pPr>
+            <w:r>
+              <w:rPr>
+                <w:rFonts w:ascii="Arial" w:eastAsia="Calibri" w:hAnsi="Arial"/>
+                <w:lang w:val="en-US" w:eastAsia="en-US"/>
+              </w:rPr>
+              <w:t>User: Administrator</w:t>
+            </w:r>
+          </w:p>
+          <w:p>
+            <w:pPr>
+              <w:rPr>
+                <w:rFonts w:ascii="Arial" w:eastAsia="Calibri" w:hAnsi="Arial"/>
+                <w:lang w:val="en-US" w:eastAsia="en-US"/>
+              </w:rPr>
+            </w:pPr>
+            <w:r>
+              <w:rPr>
+                <w:rFonts w:ascii="Arial" w:eastAsia="Calibri" w:hAnsi="Arial"/>
+                <w:lang w:val="en-US" w:eastAsia="en-US"/>
+              </w:rPr>
+              <w:t>Password: Abcd1234</w:t>
+            </w:r>
+          </w:p>
+          <w:p>
+            <w:pPr>
+              <w:rPr>
+                <w:rFonts w:ascii="Arial" w:eastAsia="Calibri" w:hAnsi="Arial"/>
+                <w:lang w:val="en-US" w:eastAsia="en-US"/>
+              </w:rPr>
+            </w:pPr>
           </w:p>
         </w:tc>
         <w:tc>
@@ -1342,13 +2052,6 @@
                 <w:lang w:val="en-US" w:eastAsia="en-US"/>
               </w:rPr>
             </w:pPr>
-            <w:r>
-              <w:rPr>
-                <w:rFonts w:ascii="Arial" w:eastAsia="Calibri" w:hAnsi="Arial"/>
-                <w:lang w:val="en-US" w:eastAsia="en-US"/>
-              </w:rPr>
-              <w:t>Run the initial connection test to ensure you are connected to your backend.</w:t>
-            </w:r>
           </w:p>
         </w:tc>
         <w:tc>
@@ -1365,8 +2068,8 @@
           <w:p>
             <w:pPr>
               <w:rPr>
-                <w:noProof/>
-                <w:lang w:val="en-US" w:eastAsia="ko-KR"/>
+                <w:rFonts w:ascii="Arial" w:eastAsia="Calibri" w:hAnsi="Arial"/>
+                <w:lang w:val="en-US" w:eastAsia="en-US"/>
               </w:rPr>
             </w:pPr>
           </w:p>
@@ -1403,7 +2106,53 @@
                 <w:rFonts w:ascii="Arial" w:eastAsia="Calibri" w:hAnsi="Arial"/>
                 <w:lang w:val="en-US" w:eastAsia="en-US"/>
               </w:rPr>
-              <w:t>Open the test plan</w:t>
+              <w:lastRenderedPageBreak/>
+              <w:t>Load the initial connection test plan in JMeter</w:t>
+            </w:r>
+          </w:p>
+          <w:p>
+            <w:pPr>
+              <w:rPr>
+                <w:rFonts w:ascii="Arial" w:eastAsia="Calibri" w:hAnsi="Arial"/>
+                <w:lang w:val="en-US" w:eastAsia="en-US"/>
+              </w:rPr>
+            </w:pPr>
+          </w:p>
+          <w:p>
+            <w:pPr>
+              <w:rPr>
+                <w:rFonts w:ascii="Arial" w:eastAsia="Calibri" w:hAnsi="Arial"/>
+                <w:lang w:val="en-US" w:eastAsia="en-US"/>
+              </w:rPr>
+            </w:pPr>
+            <w:r>
+              <w:rPr>
+                <w:rFonts w:ascii="Arial" w:eastAsia="Calibri" w:hAnsi="Arial"/>
+                <w:lang w:val="en-US" w:eastAsia="en-US"/>
+              </w:rPr>
+              <w:t xml:space="preserve">Test Plan: </w:t>
+            </w:r>
+          </w:p>
+          <w:p>
+            <w:pPr>
+              <w:rPr>
+                <w:rFonts w:ascii="Arial" w:eastAsia="Calibri" w:hAnsi="Arial"/>
+                <w:lang w:val="en-US" w:eastAsia="en-US"/>
+              </w:rPr>
+            </w:pPr>
+            <w:r>
+              <w:rPr>
+                <w:rFonts w:ascii="Arial" w:eastAsia="Calibri" w:hAnsi="Arial"/>
+                <w:lang w:val="en-US" w:eastAsia="en-US"/>
+              </w:rPr>
+              <w:t>D:\Files\Session\INT603\test603\jmeter30</w:t>
+            </w:r>
+            <w:r>
+              <w:rPr>
+                <w:rFonts w:ascii="Arial" w:eastAsia="Calibri" w:hAnsi="Arial"/>
+                <w:lang w:val="en-US" w:eastAsia="en-US"/>
+              </w:rPr>
+              <w:t>\scripts\INT603_ConnectionTest.jmx</w:t>
             </w:r>
           </w:p>
         </w:tc>
@@ -1425,6 +2174,47 @@
                 <w:lang w:val="en-US" w:eastAsia="ko-KR"/>
               </w:rPr>
             </w:pPr>
+            <w:r>
+              <w:rPr>
+                <w:noProof/>
+                <w:lang w:eastAsia="ko-KR"/>
+              </w:rPr>
+              <w:drawing>
+                <wp:inline distT="0" distB="0" distL="0" distR="0" wp14:anchorId="6FA0315B" wp14:editId="238F1868">
+                  <wp:extent cx="3545840" cy="2240280"/>
+                  <wp:effectExtent l="0" t="0" r="0" b="7620"/>
+                  <wp:docPr id="23" name="Picture 23"/>
+                  <wp:cNvGraphicFramePr>
+                    <a:graphicFrameLocks xmlns:a="http://schemas.openxmlformats.org/drawingml/2006/main" noChangeAspect="1"/>
+                  </wp:cNvGraphicFramePr>
+                  <a:graphic xmlns:a="http://schemas.openxmlformats.org/drawingml/2006/main">
+                    <a:graphicData uri="http://schemas.openxmlformats.org/drawingml/2006/picture">
+                      <pic:pic xmlns:pic="http://schemas.openxmlformats.org/drawingml/2006/picture">
+                        <pic:nvPicPr>
+                          <pic:cNvPr id="1" name=""/>
+                          <pic:cNvPicPr/>
+                        </pic:nvPicPr>
+                        <pic:blipFill>
+                          <a:blip r:embed="rId10"/>
+                          <a:stretch>
+                            <a:fillRect/>
+                          </a:stretch>
+                        </pic:blipFill>
+                        <pic:spPr>
+                          <a:xfrm>
+                            <a:off x="0" y="0"/>
+                            <a:ext cx="3545840" cy="2240280"/>
+                          </a:xfrm>
+                          <a:prstGeom prst="rect">
+                            <a:avLst/>
+                          </a:prstGeom>
+                        </pic:spPr>
+                      </pic:pic>
+                    </a:graphicData>
+                  </a:graphic>
+                </wp:inline>
+              </w:drawing>
+            </w:r>
           </w:p>
         </w:tc>
       </w:tr>
@@ -1449,7 +2239,6 @@
                 <w:ilvl w:val="0"/>
                 <w:numId w:val="4"/>
               </w:numPr>
-              <w:ind w:left="357" w:hanging="357"/>
               <w:rPr>
                 <w:rFonts w:ascii="Arial" w:eastAsia="Calibri" w:hAnsi="Arial"/>
                 <w:lang w:val="en-US" w:eastAsia="en-US"/>
@@ -1460,7 +2249,28 @@
                 <w:rFonts w:ascii="Arial" w:eastAsia="Calibri" w:hAnsi="Arial"/>
                 <w:lang w:val="en-US" w:eastAsia="en-US"/>
               </w:rPr>
-              <w:t>Modify configuration for your test system</w:t>
+              <w:t>Open the test plan</w:t>
+            </w:r>
+            <w:r>
+              <w:rPr>
+                <w:rFonts w:ascii="Arial" w:eastAsia="Calibri" w:hAnsi="Arial"/>
+                <w:lang w:val="en-US" w:eastAsia="en-US"/>
+              </w:rPr>
+              <w:t xml:space="preserve"> and navigate to the User Defined Variables element and m</w:t>
+            </w:r>
+            <w:r>
+              <w:rPr>
+                <w:rFonts w:ascii="Arial" w:eastAsia="Calibri" w:hAnsi="Arial"/>
+                <w:lang w:val="en-US" w:eastAsia="en-US"/>
+              </w:rPr>
+              <w:t>odify configuration for your test system</w:t>
+            </w:r>
+            <w:r>
+              <w:rPr>
+                <w:rFonts w:ascii="Arial" w:eastAsia="Calibri" w:hAnsi="Arial"/>
+                <w:lang w:val="en-US" w:eastAsia="en-US"/>
+              </w:rPr>
+              <w:t xml:space="preserve"> by changing inputing the IP address</w:t>
             </w:r>
           </w:p>
         </w:tc>
@@ -1478,10 +2288,51 @@
           <w:p>
             <w:pPr>
               <w:rPr>
-                <w:rFonts w:ascii="Arial" w:eastAsia="Calibri" w:hAnsi="Arial"/>
-                <w:lang w:val="en-US" w:eastAsia="en-US"/>
-              </w:rPr>
-            </w:pPr>
+                <w:noProof/>
+                <w:lang w:val="en-US" w:eastAsia="ko-KR"/>
+              </w:rPr>
+            </w:pPr>
+            <w:r>
+              <w:rPr>
+                <w:noProof/>
+                <w:lang w:eastAsia="ko-KR"/>
+              </w:rPr>
+              <w:drawing>
+                <wp:inline distT="0" distB="0" distL="0" distR="0" wp14:anchorId="642CF33C" wp14:editId="02E73AAB">
+                  <wp:extent cx="3545840" cy="923925"/>
+                  <wp:effectExtent l="0" t="0" r="0" b="9525"/>
+                  <wp:docPr id="20" name="Picture 20"/>
+                  <wp:cNvGraphicFramePr>
+                    <a:graphicFrameLocks xmlns:a="http://schemas.openxmlformats.org/drawingml/2006/main" noChangeAspect="1"/>
+                  </wp:cNvGraphicFramePr>
+                  <a:graphic xmlns:a="http://schemas.openxmlformats.org/drawingml/2006/main">
+                    <a:graphicData uri="http://schemas.openxmlformats.org/drawingml/2006/picture">
+                      <pic:pic xmlns:pic="http://schemas.openxmlformats.org/drawingml/2006/picture">
+                        <pic:nvPicPr>
+                          <pic:cNvPr id="1" name=""/>
+                          <pic:cNvPicPr/>
+                        </pic:nvPicPr>
+                        <pic:blipFill>
+                          <a:blip r:embed="rId11"/>
+                          <a:stretch>
+                            <a:fillRect/>
+                          </a:stretch>
+                        </pic:blipFill>
+                        <pic:spPr>
+                          <a:xfrm>
+                            <a:off x="0" y="0"/>
+                            <a:ext cx="3545840" cy="923925"/>
+                          </a:xfrm>
+                          <a:prstGeom prst="rect">
+                            <a:avLst/>
+                          </a:prstGeom>
+                        </pic:spPr>
+                      </pic:pic>
+                    </a:graphicData>
+                  </a:graphic>
+                </wp:inline>
+              </w:drawing>
+            </w:r>
           </w:p>
         </w:tc>
       </w:tr>
@@ -1506,7 +2357,6 @@
                 <w:ilvl w:val="0"/>
                 <w:numId w:val="4"/>
               </w:numPr>
-              <w:ind w:left="357" w:hanging="357"/>
               <w:rPr>
                 <w:rFonts w:ascii="Arial" w:eastAsia="Calibri" w:hAnsi="Arial"/>
                 <w:lang w:val="en-US" w:eastAsia="en-US"/>
@@ -1517,15 +2367,111 @@
                 <w:rFonts w:ascii="Arial" w:eastAsia="Calibri" w:hAnsi="Arial"/>
                 <w:lang w:val="en-US" w:eastAsia="en-US"/>
               </w:rPr>
-              <w:t>Start backend performance monitor agent</w:t>
+              <w:t>Run the initial connection test to ensure you are connected to your backend.</w:t>
+            </w:r>
+          </w:p>
+          <w:p>
+            <w:pPr>
+              <w:rPr>
+                <w:rFonts w:ascii="Arial" w:eastAsia="Calibri" w:hAnsi="Arial"/>
+                <w:lang w:val="en-US" w:eastAsia="en-US"/>
+              </w:rPr>
+            </w:pPr>
+          </w:p>
+          <w:p>
+            <w:pPr>
+              <w:rPr>
+                <w:rFonts w:ascii="Arial" w:eastAsia="Calibri" w:hAnsi="Arial"/>
+                <w:lang w:val="en-US" w:eastAsia="en-US"/>
+              </w:rPr>
+            </w:pPr>
+            <w:r>
+              <w:rPr>
+                <w:rFonts w:ascii="Arial" w:eastAsia="Calibri" w:hAnsi="Arial"/>
+                <w:lang w:val="en-US" w:eastAsia="en-US"/>
+              </w:rPr>
+              <w:t xml:space="preserve">In the View Results Tree you should see a green success icon </w:t>
             </w:r>
             <w:r>
               <w:rPr>
-                <w:rFonts w:ascii="Arial" w:eastAsia="Calibri" w:hAnsi="Arial"/>
-                <w:lang w:val="en-US" w:eastAsia="en-US"/>
-              </w:rPr>
-              <w:t xml:space="preserve"> </w:t>
+                <w:noProof/>
+                <w:lang w:eastAsia="ko-KR"/>
+              </w:rPr>
+              <w:drawing>
+                <wp:inline distT="0" distB="0" distL="0" distR="0" wp14:anchorId="1C8EBDDC" wp14:editId="170BEC8D">
+                  <wp:extent cx="1000000" cy="238095"/>
+                  <wp:effectExtent l="0" t="0" r="0" b="0"/>
+                  <wp:docPr id="21" name="Picture 21"/>
+                  <wp:cNvGraphicFramePr>
+                    <a:graphicFrameLocks xmlns:a="http://schemas.openxmlformats.org/drawingml/2006/main" noChangeAspect="1"/>
+                  </wp:cNvGraphicFramePr>
+                  <a:graphic xmlns:a="http://schemas.openxmlformats.org/drawingml/2006/main">
+                    <a:graphicData uri="http://schemas.openxmlformats.org/drawingml/2006/picture">
+                      <pic:pic xmlns:pic="http://schemas.openxmlformats.org/drawingml/2006/picture">
+                        <pic:nvPicPr>
+                          <pic:cNvPr id="1" name=""/>
+                          <pic:cNvPicPr/>
+                        </pic:nvPicPr>
+                        <pic:blipFill>
+                          <a:blip r:embed="rId12"/>
+                          <a:stretch>
+                            <a:fillRect/>
+                          </a:stretch>
+                        </pic:blipFill>
+                        <pic:spPr>
+                          <a:xfrm>
+                            <a:off x="0" y="0"/>
+                            <a:ext cx="1000000" cy="238095"/>
+                          </a:xfrm>
+                          <a:prstGeom prst="rect">
+                            <a:avLst/>
+                          </a:prstGeom>
+                        </pic:spPr>
+                      </pic:pic>
+                    </a:graphicData>
+                  </a:graphic>
+                </wp:inline>
+              </w:drawing>
             </w:r>
+            <w:r>
+              <w:rPr>
+                <w:rFonts w:ascii="Arial" w:eastAsia="Calibri" w:hAnsi="Arial"/>
+                <w:lang w:val="en-US" w:eastAsia="en-US"/>
+              </w:rPr>
+              <w:t xml:space="preserve"> and you can view the raw request details and the response.</w:t>
+            </w:r>
+          </w:p>
+          <w:p>
+            <w:pPr>
+              <w:rPr>
+                <w:rFonts w:ascii="Arial" w:eastAsia="Calibri" w:hAnsi="Arial"/>
+                <w:lang w:val="en-US" w:eastAsia="en-US"/>
+              </w:rPr>
+            </w:pPr>
+          </w:p>
+          <w:p>
+            <w:pPr>
+              <w:rPr>
+                <w:rFonts w:ascii="Arial" w:eastAsia="Calibri" w:hAnsi="Arial"/>
+                <w:lang w:val="en-US" w:eastAsia="en-US"/>
+              </w:rPr>
+            </w:pPr>
+            <w:r>
+              <w:rPr>
+                <w:rFonts w:ascii="Arial" w:eastAsia="Calibri" w:hAnsi="Arial"/>
+                <w:lang w:val="en-US" w:eastAsia="en-US"/>
+              </w:rPr>
+              <w:t>The test simply gets the WSDL of the deployed Integration Flow which we will use as the test target.</w:t>
+            </w:r>
+          </w:p>
+          <w:p>
+            <w:pPr>
+              <w:ind w:left="357"/>
+              <w:rPr>
+                <w:rFonts w:ascii="Arial" w:eastAsia="Calibri" w:hAnsi="Arial"/>
+                <w:lang w:val="en-US" w:eastAsia="en-US"/>
+              </w:rPr>
+            </w:pPr>
           </w:p>
         </w:tc>
         <w:tc>
@@ -1546,6 +2492,47 @@
                 <w:lang w:val="en-US" w:eastAsia="en-US"/>
               </w:rPr>
             </w:pPr>
+            <w:r>
+              <w:rPr>
+                <w:noProof/>
+                <w:lang w:eastAsia="ko-KR"/>
+              </w:rPr>
+              <w:drawing>
+                <wp:inline distT="0" distB="0" distL="0" distR="0" wp14:anchorId="721458D7" wp14:editId="11A11FC0">
+                  <wp:extent cx="3545840" cy="1971675"/>
+                  <wp:effectExtent l="0" t="0" r="0" b="9525"/>
+                  <wp:docPr id="18" name="Picture 18"/>
+                  <wp:cNvGraphicFramePr>
+                    <a:graphicFrameLocks xmlns:a="http://schemas.openxmlformats.org/drawingml/2006/main" noChangeAspect="1"/>
+                  </wp:cNvGraphicFramePr>
+                  <a:graphic xmlns:a="http://schemas.openxmlformats.org/drawingml/2006/main">
+                    <a:graphicData uri="http://schemas.openxmlformats.org/drawingml/2006/picture">
+                      <pic:pic xmlns:pic="http://schemas.openxmlformats.org/drawingml/2006/picture">
+                        <pic:nvPicPr>
+                          <pic:cNvPr id="1" name=""/>
+                          <pic:cNvPicPr/>
+                        </pic:nvPicPr>
+                        <pic:blipFill>
+                          <a:blip r:embed="rId13"/>
+                          <a:stretch>
+                            <a:fillRect/>
+                          </a:stretch>
+                        </pic:blipFill>
+                        <pic:spPr>
+                          <a:xfrm>
+                            <a:off x="0" y="0"/>
+                            <a:ext cx="3545840" cy="1971675"/>
+                          </a:xfrm>
+                          <a:prstGeom prst="rect">
+                            <a:avLst/>
+                          </a:prstGeom>
+                        </pic:spPr>
+                      </pic:pic>
+                    </a:graphicData>
+                  </a:graphic>
+                </wp:inline>
+              </w:drawing>
+            </w:r>
           </w:p>
         </w:tc>
       </w:tr>
@@ -1581,24 +2568,63 @@
                 <w:rFonts w:ascii="Arial" w:eastAsia="Calibri" w:hAnsi="Arial"/>
                 <w:lang w:val="en-US" w:eastAsia="en-US"/>
               </w:rPr>
-              <w:t>Start backend detailed performance monitoring (</w:t>
+              <w:lastRenderedPageBreak/>
+              <w:t>Start backend performance monitor agent</w:t>
             </w:r>
-            <w:proofErr w:type="spellStart"/>
             <w:r>
               <w:rPr>
                 <w:rFonts w:ascii="Arial" w:eastAsia="Calibri" w:hAnsi="Arial"/>
                 <w:lang w:val="en-US" w:eastAsia="en-US"/>
               </w:rPr>
-              <w:t>nmon</w:t>
+              <w:t xml:space="preserve"> </w:t>
             </w:r>
-            <w:proofErr w:type="spellEnd"/>
             <w:r>
               <w:rPr>
                 <w:rFonts w:ascii="Arial" w:eastAsia="Calibri" w:hAnsi="Arial"/>
                 <w:lang w:val="en-US" w:eastAsia="en-US"/>
               </w:rPr>
-              <w:t>)</w:t>
+              <w:t>using Git Bash</w:t>
             </w:r>
+          </w:p>
+          <w:p>
+            <w:pPr>
+              <w:rPr>
+                <w:rFonts w:ascii="Arial" w:eastAsia="Calibri" w:hAnsi="Arial"/>
+                <w:lang w:val="en-US" w:eastAsia="en-US"/>
+              </w:rPr>
+            </w:pPr>
+          </w:p>
+          <w:p>
+            <w:pPr>
+              <w:rPr>
+                <w:rFonts w:ascii="Arial" w:eastAsia="Calibri" w:hAnsi="Arial"/>
+                <w:lang w:val="en-US" w:eastAsia="en-US"/>
+              </w:rPr>
+            </w:pPr>
+            <w:r>
+              <w:rPr>
+                <w:rFonts w:ascii="Arial" w:eastAsia="Calibri" w:hAnsi="Arial"/>
+                <w:lang w:val="en-US" w:eastAsia="en-US"/>
+              </w:rPr>
+              <w:t>JMeter uses a</w:t>
+            </w:r>
+            <w:bookmarkStart w:id="6" w:name="_GoBack"/>
+            <w:bookmarkEnd w:id="6"/>
+            <w:r>
+              <w:rPr>
+                <w:rFonts w:ascii="Arial" w:eastAsia="Calibri" w:hAnsi="Arial"/>
+                <w:lang w:val="en-US" w:eastAsia="en-US"/>
+              </w:rPr>
+              <w:t xml:space="preserve"> plug-in that connects to a running ServerAgent on the backend system and gets system performance metrics during the test.</w:t>
+            </w:r>
+          </w:p>
+          <w:p>
+            <w:pPr>
+              <w:rPr>
+                <w:rFonts w:ascii="Arial" w:eastAsia="Calibri" w:hAnsi="Arial"/>
+                <w:lang w:val="en-US" w:eastAsia="en-US"/>
+              </w:rPr>
+            </w:pPr>
           </w:p>
         </w:tc>
         <w:tc>
@@ -1619,6 +2645,47 @@
                 <w:lang w:val="en-US" w:eastAsia="en-US"/>
               </w:rPr>
             </w:pPr>
+            <w:r>
+              <w:rPr>
+                <w:noProof/>
+                <w:lang w:eastAsia="ko-KR"/>
+              </w:rPr>
+              <w:drawing>
+                <wp:inline distT="0" distB="0" distL="0" distR="0" wp14:anchorId="5CB04654" wp14:editId="04A0902B">
+                  <wp:extent cx="3485714" cy="3561905"/>
+                  <wp:effectExtent l="0" t="0" r="635" b="635"/>
+                  <wp:docPr id="14" name="Picture 14"/>
+                  <wp:cNvGraphicFramePr>
+                    <a:graphicFrameLocks xmlns:a="http://schemas.openxmlformats.org/drawingml/2006/main" noChangeAspect="1"/>
+                  </wp:cNvGraphicFramePr>
+                  <a:graphic xmlns:a="http://schemas.openxmlformats.org/drawingml/2006/main">
+                    <a:graphicData uri="http://schemas.openxmlformats.org/drawingml/2006/picture">
+                      <pic:pic xmlns:pic="http://schemas.openxmlformats.org/drawingml/2006/picture">
+                        <pic:nvPicPr>
+                          <pic:cNvPr id="1" name=""/>
+                          <pic:cNvPicPr/>
+                        </pic:nvPicPr>
+                        <pic:blipFill>
+                          <a:blip r:embed="rId14"/>
+                          <a:stretch>
+                            <a:fillRect/>
+                          </a:stretch>
+                        </pic:blipFill>
+                        <pic:spPr>
+                          <a:xfrm>
+                            <a:off x="0" y="0"/>
+                            <a:ext cx="3485714" cy="3561905"/>
+                          </a:xfrm>
+                          <a:prstGeom prst="rect">
+                            <a:avLst/>
+                          </a:prstGeom>
+                        </pic:spPr>
+                      </pic:pic>
+                    </a:graphicData>
+                  </a:graphic>
+                </wp:inline>
+              </w:drawing>
+            </w:r>
           </w:p>
         </w:tc>
       </w:tr>
@@ -1655,8 +2722,46 @@
                 <w:lang w:val="en-US" w:eastAsia="en-US"/>
               </w:rPr>
               <w:lastRenderedPageBreak/>
-              <w:t>Run the warm-up test</w:t>
+              <w:t>We use the program plink.exe (from the Putty package) to start the backend performance agent.</w:t>
             </w:r>
+            <w:r>
+              <w:rPr>
+                <w:rFonts w:ascii="Arial" w:eastAsia="Calibri" w:hAnsi="Arial"/>
+                <w:lang w:val="en-US" w:eastAsia="en-US"/>
+              </w:rPr>
+              <w:t xml:space="preserve"> The is a copy of plink.exe in your repository scripts directory</w:t>
+            </w:r>
+          </w:p>
+          <w:p>
+            <w:pPr>
+              <w:rPr>
+                <w:rFonts w:ascii="Arial" w:eastAsia="Calibri" w:hAnsi="Arial"/>
+                <w:lang w:val="en-US" w:eastAsia="en-US"/>
+              </w:rPr>
+            </w:pPr>
+          </w:p>
+          <w:p>
+            <w:pPr>
+              <w:rPr>
+                <w:rFonts w:ascii="Arial" w:eastAsia="Calibri" w:hAnsi="Arial"/>
+                <w:lang w:val="en-US" w:eastAsia="en-US"/>
+              </w:rPr>
+            </w:pPr>
+            <w:r>
+              <w:rPr>
+                <w:rFonts w:ascii="Arial" w:eastAsia="Calibri" w:hAnsi="Arial"/>
+                <w:lang w:val="en-US" w:eastAsia="en-US"/>
+              </w:rPr>
+              <w:t>Plink must be run from a command prompt such as Git bash.</w:t>
+            </w:r>
+          </w:p>
+          <w:p>
+            <w:pPr>
+              <w:rPr>
+                <w:rFonts w:ascii="Arial" w:eastAsia="Calibri" w:hAnsi="Arial"/>
+                <w:lang w:val="en-US" w:eastAsia="en-US"/>
+              </w:rPr>
+            </w:pPr>
           </w:p>
         </w:tc>
         <w:tc>
@@ -1673,10 +2778,51 @@
           <w:p>
             <w:pPr>
               <w:rPr>
-                <w:rFonts w:ascii="Arial" w:eastAsia="Calibri" w:hAnsi="Arial"/>
-                <w:lang w:val="en-US" w:eastAsia="en-US"/>
-              </w:rPr>
-            </w:pPr>
+                <w:noProof/>
+                <w:lang w:val="en-US" w:eastAsia="ko-KR"/>
+              </w:rPr>
+            </w:pPr>
+            <w:r>
+              <w:rPr>
+                <w:noProof/>
+                <w:lang w:eastAsia="ko-KR"/>
+              </w:rPr>
+              <w:drawing>
+                <wp:inline distT="0" distB="0" distL="0" distR="0" wp14:anchorId="25630587" wp14:editId="5B5A61D5">
+                  <wp:extent cx="2266667" cy="3619048"/>
+                  <wp:effectExtent l="0" t="0" r="635" b="635"/>
+                  <wp:docPr id="22" name="Picture 22"/>
+                  <wp:cNvGraphicFramePr>
+                    <a:graphicFrameLocks xmlns:a="http://schemas.openxmlformats.org/drawingml/2006/main" noChangeAspect="1"/>
+                  </wp:cNvGraphicFramePr>
+                  <a:graphic xmlns:a="http://schemas.openxmlformats.org/drawingml/2006/main">
+                    <a:graphicData uri="http://schemas.openxmlformats.org/drawingml/2006/picture">
+                      <pic:pic xmlns:pic="http://schemas.openxmlformats.org/drawingml/2006/picture">
+                        <pic:nvPicPr>
+                          <pic:cNvPr id="1" name=""/>
+                          <pic:cNvPicPr/>
+                        </pic:nvPicPr>
+                        <pic:blipFill>
+                          <a:blip r:embed="rId15"/>
+                          <a:stretch>
+                            <a:fillRect/>
+                          </a:stretch>
+                        </pic:blipFill>
+                        <pic:spPr>
+                          <a:xfrm>
+                            <a:off x="0" y="0"/>
+                            <a:ext cx="2266667" cy="3619048"/>
+                          </a:xfrm>
+                          <a:prstGeom prst="rect">
+                            <a:avLst/>
+                          </a:prstGeom>
+                        </pic:spPr>
+                      </pic:pic>
+                    </a:graphicData>
+                  </a:graphic>
+                </wp:inline>
+              </w:drawing>
+            </w:r>
           </w:p>
         </w:tc>
       </w:tr>
@@ -1712,7 +2858,30 @@
                 <w:rFonts w:ascii="Arial" w:eastAsia="Calibri" w:hAnsi="Arial"/>
                 <w:lang w:val="en-US" w:eastAsia="en-US"/>
               </w:rPr>
-              <w:t>Check the results – there should be no errors</w:t>
+              <w:t>Start backend detailed performance monitoring (nmon)</w:t>
+            </w:r>
+          </w:p>
+          <w:p>
+            <w:pPr>
+              <w:rPr>
+                <w:rFonts w:ascii="Arial" w:eastAsia="Calibri" w:hAnsi="Arial"/>
+                <w:lang w:val="en-US" w:eastAsia="en-US"/>
+              </w:rPr>
+            </w:pPr>
+          </w:p>
+          <w:p>
+            <w:pPr>
+              <w:rPr>
+                <w:rFonts w:ascii="Arial" w:eastAsia="Calibri" w:hAnsi="Arial"/>
+                <w:lang w:val="en-US" w:eastAsia="en-US"/>
+              </w:rPr>
+            </w:pPr>
+            <w:r>
+              <w:rPr>
+                <w:rFonts w:ascii="Arial" w:eastAsia="Calibri" w:hAnsi="Arial"/>
+                <w:lang w:val="en-US" w:eastAsia="en-US"/>
+              </w:rPr>
+              <w:t>This step is optional – you can also take more detailed performance metrics using tools such as nmon (UNIX/LINUX)</w:t>
             </w:r>
           </w:p>
         </w:tc>
@@ -1734,6 +2903,13 @@
                 <w:lang w:val="en-US" w:eastAsia="en-US"/>
               </w:rPr>
             </w:pPr>
+            <w:r>
+              <w:rPr>
+                <w:rFonts w:ascii="Arial" w:eastAsia="Calibri" w:hAnsi="Arial"/>
+                <w:lang w:val="en-US" w:eastAsia="en-US"/>
+              </w:rPr>
+              <w:t>OPTIONAL</w:t>
+            </w:r>
           </w:p>
         </w:tc>
       </w:tr>
@@ -1769,7 +2945,7 @@
                 <w:rFonts w:ascii="Arial" w:eastAsia="Calibri" w:hAnsi="Arial"/>
                 <w:lang w:val="en-US" w:eastAsia="en-US"/>
               </w:rPr>
-              <w:t>Open NWA and check the SOA monitoring on backend</w:t>
+              <w:t>Run the warm-up test</w:t>
             </w:r>
           </w:p>
         </w:tc>
@@ -1826,7 +3002,7 @@
                 <w:rFonts w:ascii="Arial" w:eastAsia="Calibri" w:hAnsi="Arial"/>
                 <w:lang w:val="en-US" w:eastAsia="en-US"/>
               </w:rPr>
-              <w:t>Open PO Performance Monitors (in NWA) and check the detailed performance views</w:t>
+              <w:t>Check the results – there should be no errors</w:t>
             </w:r>
           </w:p>
         </w:tc>
@@ -1875,9 +3051,17 @@
               <w:ind w:left="357" w:hanging="357"/>
               <w:rPr>
                 <w:rFonts w:ascii="Arial" w:eastAsia="Calibri" w:hAnsi="Arial"/>
-                <w:lang w:eastAsia="en-US"/>
-              </w:rPr>
-            </w:pPr>
+                <w:lang w:val="en-US" w:eastAsia="en-US"/>
+              </w:rPr>
+            </w:pPr>
+            <w:r>
+              <w:rPr>
+                <w:rFonts w:ascii="Arial" w:eastAsia="Calibri" w:hAnsi="Arial"/>
+                <w:lang w:val="en-US" w:eastAsia="en-US"/>
+              </w:rPr>
+              <w:lastRenderedPageBreak/>
+              <w:t>Open NWA and check the SOA monitoring on backend</w:t>
+            </w:r>
           </w:p>
         </w:tc>
         <w:tc>
@@ -1895,7 +3079,7 @@
             <w:pPr>
               <w:rPr>
                 <w:rFonts w:ascii="Arial" w:eastAsia="Calibri" w:hAnsi="Arial"/>
-                <w:lang w:eastAsia="en-US"/>
+                <w:lang w:val="en-US" w:eastAsia="en-US"/>
               </w:rPr>
             </w:pPr>
           </w:p>
@@ -1925,9 +3109,16 @@
               <w:ind w:left="357" w:hanging="357"/>
               <w:rPr>
                 <w:rFonts w:ascii="Arial" w:eastAsia="Calibri" w:hAnsi="Arial"/>
-                <w:lang w:eastAsia="en-US"/>
-              </w:rPr>
-            </w:pPr>
+                <w:lang w:val="en-US" w:eastAsia="en-US"/>
+              </w:rPr>
+            </w:pPr>
+            <w:r>
+              <w:rPr>
+                <w:rFonts w:ascii="Arial" w:eastAsia="Calibri" w:hAnsi="Arial"/>
+                <w:lang w:val="en-US" w:eastAsia="en-US"/>
+              </w:rPr>
+              <w:t>Open PO Performance Monitors (in NWA) and check the detailed performance views</w:t>
+            </w:r>
           </w:p>
         </w:tc>
         <w:tc>
@@ -1945,7 +3136,107 @@
             <w:pPr>
               <w:rPr>
                 <w:rFonts w:ascii="Arial" w:eastAsia="Calibri" w:hAnsi="Arial"/>
-                <w:lang w:eastAsia="en-US"/>
+                <w:lang w:val="en-US" w:eastAsia="en-US"/>
+              </w:rPr>
+            </w:pPr>
+          </w:p>
+        </w:tc>
+      </w:tr>
+      <w:tr>
+        <w:trPr>
+          <w:trHeight w:val="1134"/>
+        </w:trPr>
+        <w:tc>
+          <w:tcPr>
+            <w:tcW w:w="3402" w:type="dxa"/>
+            <w:tcBorders>
+              <w:left w:val="nil"/>
+            </w:tcBorders>
+            <w:tcMar>
+              <w:top w:w="108" w:type="dxa"/>
+              <w:bottom w:w="108" w:type="dxa"/>
+            </w:tcMar>
+          </w:tcPr>
+          <w:p>
+            <w:pPr>
+              <w:numPr>
+                <w:ilvl w:val="0"/>
+                <w:numId w:val="4"/>
+              </w:numPr>
+              <w:ind w:left="357" w:hanging="357"/>
+              <w:rPr>
+                <w:rFonts w:ascii="Arial" w:eastAsia="Calibri" w:hAnsi="Arial"/>
+                <w:lang w:val="en-US" w:eastAsia="en-US"/>
+              </w:rPr>
+            </w:pPr>
+          </w:p>
+        </w:tc>
+        <w:tc>
+          <w:tcPr>
+            <w:tcW w:w="5800" w:type="dxa"/>
+            <w:tcBorders>
+              <w:right w:val="nil"/>
+            </w:tcBorders>
+            <w:tcMar>
+              <w:top w:w="108" w:type="dxa"/>
+              <w:bottom w:w="108" w:type="dxa"/>
+            </w:tcMar>
+          </w:tcPr>
+          <w:p>
+            <w:pPr>
+              <w:rPr>
+                <w:rFonts w:ascii="Arial" w:eastAsia="Calibri" w:hAnsi="Arial"/>
+                <w:lang w:val="en-US" w:eastAsia="en-US"/>
+              </w:rPr>
+            </w:pPr>
+          </w:p>
+        </w:tc>
+      </w:tr>
+      <w:tr>
+        <w:trPr>
+          <w:trHeight w:val="1134"/>
+        </w:trPr>
+        <w:tc>
+          <w:tcPr>
+            <w:tcW w:w="3402" w:type="dxa"/>
+            <w:tcBorders>
+              <w:left w:val="nil"/>
+            </w:tcBorders>
+            <w:tcMar>
+              <w:top w:w="108" w:type="dxa"/>
+              <w:bottom w:w="108" w:type="dxa"/>
+            </w:tcMar>
+          </w:tcPr>
+          <w:p>
+            <w:pPr>
+              <w:numPr>
+                <w:ilvl w:val="0"/>
+                <w:numId w:val="4"/>
+              </w:numPr>
+              <w:ind w:left="357" w:hanging="357"/>
+              <w:rPr>
+                <w:rFonts w:ascii="Arial" w:eastAsia="Calibri" w:hAnsi="Arial"/>
+                <w:lang w:val="en-US" w:eastAsia="en-US"/>
+              </w:rPr>
+            </w:pPr>
+          </w:p>
+        </w:tc>
+        <w:tc>
+          <w:tcPr>
+            <w:tcW w:w="5800" w:type="dxa"/>
+            <w:tcBorders>
+              <w:right w:val="nil"/>
+            </w:tcBorders>
+            <w:tcMar>
+              <w:top w:w="108" w:type="dxa"/>
+              <w:bottom w:w="108" w:type="dxa"/>
+            </w:tcMar>
+          </w:tcPr>
+          <w:p>
+            <w:pPr>
+              <w:rPr>
+                <w:rFonts w:ascii="Arial" w:eastAsia="Calibri" w:hAnsi="Arial"/>
+                <w:lang w:val="en-US" w:eastAsia="en-US"/>
               </w:rPr>
             </w:pPr>
           </w:p>
@@ -2070,25 +3361,7 @@
           <w:szCs w:val="20"/>
           <w:lang w:val="en-GB" w:eastAsia="en-US"/>
         </w:rPr>
-        <w:t xml:space="preserve">Take a vanilla system (Windows, Ubuntu, </w:t>
-      </w:r>
-      <w:proofErr w:type="gramStart"/>
-      <w:r>
-        <w:rPr>
-          <w:rFonts w:ascii="Arial" w:eastAsia="Times New Roman" w:hAnsi="Arial" w:cs="Times New Roman"/>
-          <w:szCs w:val="20"/>
-          <w:lang w:val="en-GB" w:eastAsia="en-US"/>
-        </w:rPr>
-        <w:t>Linux</w:t>
-      </w:r>
-      <w:proofErr w:type="gramEnd"/>
-      <w:r>
-        <w:rPr>
-          <w:rFonts w:ascii="Arial" w:eastAsia="Times New Roman" w:hAnsi="Arial" w:cs="Times New Roman"/>
-          <w:szCs w:val="20"/>
-          <w:lang w:val="en-GB" w:eastAsia="en-US"/>
-        </w:rPr>
-        <w:t>) and make base test client</w:t>
+        <w:t>Take a vanilla system (Windows, Ubuntu, Linux) and make base test client</w:t>
       </w:r>
     </w:p>
     <w:p>
@@ -2336,7 +3609,7 @@
                               <w:r>
                                 <w:t xml:space="preserve">SAP and other SAP products and services mentioned herein as well as their respective logos are trademarks or registered trademarks of SAP SE (or an SAP affiliate company) in Germany and other countries. Please see </w:t>
                               </w:r>
-                              <w:hyperlink r:id="rId8" w:anchor="trademark" w:history="1">
+                              <w:hyperlink r:id="rId16" w:anchor="trademark" w:history="1">
                                 <w:r>
                                   <w:rPr>
                                     <w:rStyle w:val="Hyperlink"/>
@@ -2367,7 +3640,7 @@
                           </pic:cNvPicPr>
                         </pic:nvPicPr>
                         <pic:blipFill>
-                          <a:blip r:embed="rId9" cstate="print">
+                          <a:blip r:embed="rId17" cstate="print">
                             <a:extLst>
                               <a:ext uri="{28A0092B-C50C-407E-A947-70E740481C1C}">
                                 <a14:useLocalDpi xmlns:a14="http://schemas.microsoft.com/office/drawing/2010/main" val="0"/>
@@ -2465,7 +3738,7 @@
                         <w:r>
                           <w:t xml:space="preserve">SAP and other SAP products and services mentioned herein as well as their respective logos are trademarks or registered trademarks of SAP SE (or an SAP affiliate company) in Germany and other countries. Please see </w:t>
                         </w:r>
-                        <w:hyperlink r:id="rId10" w:anchor="trademark" w:history="1">
+                        <w:hyperlink r:id="rId18" w:anchor="trademark" w:history="1">
                           <w:r>
                             <w:rPr>
                               <w:rStyle w:val="Hyperlink"/>
@@ -2502,7 +3775,7 @@
                   <o:lock v:ext="edit" aspectratio="t"/>
                 </v:shapetype>
                 <v:shape id="Picture 1" o:spid="_x0000_s1029" type="#_x0000_t75" style="position:absolute;top:10604;width:32651;height:4559;visibility:visible;mso-wrap-style:square" o:gfxdata="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" filled="t" fillcolor="white [3212]">
-                  <v:imagedata r:id="rId11" o:title=""/>
+                  <v:imagedata r:id="rId19" o:title=""/>
                   <v:path arrowok="t"/>
                 </v:shape>
                 <v:line id="Straight Connector 4" o:spid="_x0000_s1030" style="position:absolute;visibility:visible;mso-wrap-style:square" from="6,120" to="59378,120" o:connectortype="straight" o:gfxdata="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" strokecolor="black [3213]" strokeweight=".5pt">
@@ -2515,9 +3788,9 @@
       </w:r>
     </w:p>
     <w:sectPr>
-      <w:headerReference w:type="default" r:id="rId12"/>
-      <w:footerReference w:type="default" r:id="rId13"/>
-      <w:footerReference w:type="first" r:id="rId14"/>
+      <w:headerReference w:type="default" r:id="rId20"/>
+      <w:footerReference w:type="default" r:id="rId21"/>
+      <w:footerReference w:type="first" r:id="rId22"/>
       <w:pgSz w:w="12240" w:h="15840"/>
       <w:pgMar w:top="1440" w:right="1440" w:bottom="1440" w:left="1440" w:header="708" w:footer="708" w:gutter="0"/>
       <w:cols w:space="708"/>
@@ -2723,7 +3996,7 @@
             <w:rStyle w:val="FooterChar"/>
             <w:noProof/>
           </w:rPr>
-          <w:t>2</w:t>
+          <w:t>5</w:t>
         </w:r>
         <w:r>
           <w:rPr>
@@ -4895,7 +6168,7 @@
 </file>
 
 <file path=customXml/itemProps1.xml><?xml version="1.0" encoding="utf-8"?>
-<ds:datastoreItem xmlns:ds="http://schemas.openxmlformats.org/officeDocument/2006/customXml" ds:itemID="{B3624229-5034-43C5-8E09-F7603E6C9B6B}">
+<ds:datastoreItem xmlns:ds="http://schemas.openxmlformats.org/officeDocument/2006/customXml" ds:itemID="{37E34342-97F8-4FF2-8CBE-86978CE618F2}">
   <ds:schemaRefs>
     <ds:schemaRef ds:uri="http://schemas.openxmlformats.org/officeDocument/2006/bibliography"/>
   </ds:schemaRefs>

</xml_diff>

<commit_message>
Updated CERTS for Bangalore
</commit_message>
<xml_diff>
--- a/INT603_AutomatedPerformanceTestingProcessOrchestration_GitRepoTestDoc.docx
+++ b/INT603_AutomatedPerformanceTestingProcessOrchestration_GitRepoTestDoc.docx
@@ -799,30 +799,6 @@
         </w:rPr>
       </w:pPr>
     </w:p>
-    <w:p>
-      <w:pPr>
-        <w:pStyle w:val="020BulletIndent1"/>
-        <w:numPr>
-          <w:ilvl w:val="0"/>
-          <w:numId w:val="0"/>
-        </w:numPr>
-        <w:rPr>
-          <w:lang w:val="en-US"/>
-        </w:rPr>
-      </w:pPr>
-    </w:p>
-    <w:p>
-      <w:pPr>
-        <w:pStyle w:val="020BulletIndent1"/>
-        <w:numPr>
-          <w:ilvl w:val="0"/>
-          <w:numId w:val="0"/>
-        </w:numPr>
-        <w:rPr>
-          <w:lang w:val="en-US"/>
-        </w:rPr>
-      </w:pPr>
-    </w:p>
     <w:tbl>
       <w:tblPr>
         <w:tblStyle w:val="TableGrid"/>
@@ -877,7 +853,7 @@
               <w:rPr>
                 <w:lang w:val="en-US"/>
               </w:rPr>
-              <w:t>IP ADDRESS</w:t>
+              <w:t>CERTIFICATE</w:t>
             </w:r>
           </w:p>
         </w:tc>
@@ -900,7 +876,7 @@
               <w:rPr>
                 <w:lang w:val="en-US"/>
               </w:rPr>
-              <w:t>CERTIFICATE</w:t>
+              <w:t>IP ADDRESS</w:t>
             </w:r>
           </w:p>
         </w:tc>
@@ -911,33 +887,8 @@
             <w:tcW w:w="3116" w:type="dxa"/>
           </w:tcPr>
           <w:p>
-            <w:pPr>
-              <w:pStyle w:val="020BulletIndent1"/>
-              <w:numPr>
-                <w:ilvl w:val="0"/>
-                <w:numId w:val="0"/>
-              </w:numPr>
-              <w:rPr>
-                <w:lang w:val="en-US"/>
-              </w:rPr>
-            </w:pPr>
-            <w:r>
-              <w:rPr>
-                <w:lang w:val="en-US"/>
-              </w:rPr>
-              <w:t>INT603_BACKEND</w:t>
-            </w:r>
-            <w:r>
-              <w:rPr>
-                <w:lang w:val="en-US"/>
-              </w:rPr>
-              <w:t>_</w:t>
-            </w:r>
-            <w:r>
-              <w:rPr>
-                <w:lang w:val="en-US"/>
-              </w:rPr>
-              <w:t>01</w:t>
+            <w:r>
+              <w:t>INT603_Backend_01</w:t>
             </w:r>
           </w:p>
         </w:tc>
@@ -946,21 +897,8 @@
             <w:tcW w:w="3117" w:type="dxa"/>
           </w:tcPr>
           <w:p>
-            <w:pPr>
-              <w:pStyle w:val="020BulletIndent1"/>
-              <w:numPr>
-                <w:ilvl w:val="0"/>
-                <w:numId w:val="0"/>
-              </w:numPr>
-              <w:rPr>
-                <w:lang w:val="en-US"/>
-              </w:rPr>
-            </w:pPr>
-            <w:r>
-              <w:rPr>
-                <w:lang w:val="en-US"/>
-              </w:rPr>
-              <w:t>52.44.41.99</w:t>
+            <w:r>
+              <w:t>INT603_Backend_01.ppk</w:t>
             </w:r>
           </w:p>
         </w:tc>
@@ -969,33 +907,8 @@
             <w:tcW w:w="3117" w:type="dxa"/>
           </w:tcPr>
           <w:p>
-            <w:pPr>
-              <w:pStyle w:val="020BulletIndent1"/>
-              <w:numPr>
-                <w:ilvl w:val="0"/>
-                <w:numId w:val="0"/>
-              </w:numPr>
-              <w:rPr>
-                <w:lang w:val="en-US"/>
-              </w:rPr>
-            </w:pPr>
-            <w:r>
-              <w:rPr>
-                <w:lang w:val="en-US"/>
-              </w:rPr>
-              <w:t>INT603_BACKEND</w:t>
-            </w:r>
-            <w:r>
-              <w:rPr>
-                <w:lang w:val="en-US"/>
-              </w:rPr>
-              <w:t>_</w:t>
-            </w:r>
-            <w:r>
-              <w:rPr>
-                <w:lang w:val="en-US"/>
-              </w:rPr>
-              <w:t>01.ppk</w:t>
+            <w:r>
+              <w:t>10.79.4.224</w:t>
             </w:r>
           </w:p>
         </w:tc>
@@ -1006,27 +919,8 @@
             <w:tcW w:w="3116" w:type="dxa"/>
           </w:tcPr>
           <w:p>
-            <w:pPr>
-              <w:pStyle w:val="020BulletIndent1"/>
-              <w:numPr>
-                <w:ilvl w:val="0"/>
-                <w:numId w:val="0"/>
-              </w:numPr>
-              <w:rPr>
-                <w:lang w:val="en-US"/>
-              </w:rPr>
-            </w:pPr>
-            <w:r>
-              <w:rPr>
-                <w:lang w:val="en-US"/>
-              </w:rPr>
-              <w:t>INT603_BACKEND_</w:t>
-            </w:r>
-            <w:r>
-              <w:rPr>
-                <w:lang w:val="en-US"/>
-              </w:rPr>
-              <w:t>02</w:t>
+            <w:r>
+              <w:t>INT603_Backend_02</w:t>
             </w:r>
           </w:p>
         </w:tc>
@@ -1035,21 +929,8 @@
             <w:tcW w:w="3117" w:type="dxa"/>
           </w:tcPr>
           <w:p>
-            <w:pPr>
-              <w:pStyle w:val="020BulletIndent1"/>
-              <w:numPr>
-                <w:ilvl w:val="0"/>
-                <w:numId w:val="0"/>
-              </w:numPr>
-              <w:rPr>
-                <w:lang w:val="en-US"/>
-              </w:rPr>
-            </w:pPr>
-            <w:r>
-              <w:rPr>
-                <w:lang w:val="en-US"/>
-              </w:rPr>
-              <w:t>52.21.146.162</w:t>
+            <w:r>
+              <w:t>INT603_Backend_02.ppk</w:t>
             </w:r>
           </w:p>
         </w:tc>
@@ -1058,33 +939,8 @@
             <w:tcW w:w="3117" w:type="dxa"/>
           </w:tcPr>
           <w:p>
-            <w:pPr>
-              <w:pStyle w:val="020BulletIndent1"/>
-              <w:numPr>
-                <w:ilvl w:val="0"/>
-                <w:numId w:val="0"/>
-              </w:numPr>
-              <w:rPr>
-                <w:lang w:val="en-US"/>
-              </w:rPr>
-            </w:pPr>
-            <w:r>
-              <w:rPr>
-                <w:lang w:val="en-US"/>
-              </w:rPr>
-              <w:t>INT603_BACKEND_</w:t>
-            </w:r>
-            <w:r>
-              <w:rPr>
-                <w:lang w:val="en-US"/>
-              </w:rPr>
-              <w:t>02</w:t>
-            </w:r>
-            <w:r>
-              <w:rPr>
-                <w:lang w:val="en-US"/>
-              </w:rPr>
-              <w:t>.ppk</w:t>
+            <w:r>
+              <w:t>10.79.6.95</w:t>
             </w:r>
           </w:p>
         </w:tc>
@@ -1095,27 +951,8 @@
             <w:tcW w:w="3116" w:type="dxa"/>
           </w:tcPr>
           <w:p>
-            <w:pPr>
-              <w:pStyle w:val="020BulletIndent1"/>
-              <w:numPr>
-                <w:ilvl w:val="0"/>
-                <w:numId w:val="0"/>
-              </w:numPr>
-              <w:rPr>
-                <w:lang w:val="en-US"/>
-              </w:rPr>
-            </w:pPr>
-            <w:r>
-              <w:rPr>
-                <w:lang w:val="en-US"/>
-              </w:rPr>
-              <w:t>INT603_BACKEND_0</w:t>
-            </w:r>
-            <w:r>
-              <w:rPr>
-                <w:lang w:val="en-US"/>
-              </w:rPr>
-              <w:t>3</w:t>
+            <w:r>
+              <w:t>INT603_Backend_03</w:t>
             </w:r>
           </w:p>
         </w:tc>
@@ -1124,21 +961,8 @@
             <w:tcW w:w="3117" w:type="dxa"/>
           </w:tcPr>
           <w:p>
-            <w:pPr>
-              <w:pStyle w:val="020BulletIndent1"/>
-              <w:numPr>
-                <w:ilvl w:val="0"/>
-                <w:numId w:val="0"/>
-              </w:numPr>
-              <w:rPr>
-                <w:lang w:val="en-US"/>
-              </w:rPr>
-            </w:pPr>
-            <w:r>
-              <w:rPr>
-                <w:lang w:val="en-US"/>
-              </w:rPr>
-              <w:t>23.22.192.223</w:t>
+            <w:r>
+              <w:t>INT603_Backend_03.ppk</w:t>
             </w:r>
           </w:p>
         </w:tc>
@@ -1147,33 +971,8 @@
             <w:tcW w:w="3117" w:type="dxa"/>
           </w:tcPr>
           <w:p>
-            <w:pPr>
-              <w:pStyle w:val="020BulletIndent1"/>
-              <w:numPr>
-                <w:ilvl w:val="0"/>
-                <w:numId w:val="0"/>
-              </w:numPr>
-              <w:rPr>
-                <w:lang w:val="en-US"/>
-              </w:rPr>
-            </w:pPr>
-            <w:r>
-              <w:rPr>
-                <w:lang w:val="en-US"/>
-              </w:rPr>
-              <w:t>INT603_BACKEND_</w:t>
-            </w:r>
-            <w:r>
-              <w:rPr>
-                <w:lang w:val="en-US"/>
-              </w:rPr>
-              <w:t>03</w:t>
-            </w:r>
-            <w:r>
-              <w:rPr>
-                <w:lang w:val="en-US"/>
-              </w:rPr>
-              <w:t>.ppk</w:t>
+            <w:r>
+              <w:t>10.79.6.211</w:t>
             </w:r>
           </w:p>
         </w:tc>
@@ -1184,27 +983,8 @@
             <w:tcW w:w="3116" w:type="dxa"/>
           </w:tcPr>
           <w:p>
-            <w:pPr>
-              <w:pStyle w:val="020BulletIndent1"/>
-              <w:numPr>
-                <w:ilvl w:val="0"/>
-                <w:numId w:val="0"/>
-              </w:numPr>
-              <w:rPr>
-                <w:lang w:val="en-US"/>
-              </w:rPr>
-            </w:pPr>
-            <w:r>
-              <w:rPr>
-                <w:lang w:val="en-US"/>
-              </w:rPr>
-              <w:t>INT603_BACKEND_0</w:t>
-            </w:r>
-            <w:r>
-              <w:rPr>
-                <w:lang w:val="en-US"/>
-              </w:rPr>
-              <w:t>4</w:t>
+            <w:r>
+              <w:t>INT603_Backend_04</w:t>
             </w:r>
           </w:p>
         </w:tc>
@@ -1213,21 +993,8 @@
             <w:tcW w:w="3117" w:type="dxa"/>
           </w:tcPr>
           <w:p>
-            <w:pPr>
-              <w:pStyle w:val="020BulletIndent1"/>
-              <w:numPr>
-                <w:ilvl w:val="0"/>
-                <w:numId w:val="0"/>
-              </w:numPr>
-              <w:rPr>
-                <w:lang w:val="en-US"/>
-              </w:rPr>
-            </w:pPr>
-            <w:r>
-              <w:rPr>
-                <w:lang w:val="en-US"/>
-              </w:rPr>
-              <w:t>52.45.173.17</w:t>
+            <w:r>
+              <w:t>INT603_Backend_04.ppk</w:t>
             </w:r>
           </w:p>
         </w:tc>
@@ -1236,33 +1003,8 @@
             <w:tcW w:w="3117" w:type="dxa"/>
           </w:tcPr>
           <w:p>
-            <w:pPr>
-              <w:pStyle w:val="020BulletIndent1"/>
-              <w:numPr>
-                <w:ilvl w:val="0"/>
-                <w:numId w:val="0"/>
-              </w:numPr>
-              <w:rPr>
-                <w:lang w:val="en-US"/>
-              </w:rPr>
-            </w:pPr>
-            <w:r>
-              <w:rPr>
-                <w:lang w:val="en-US"/>
-              </w:rPr>
-              <w:t>INT603_BACKEND_</w:t>
-            </w:r>
-            <w:r>
-              <w:rPr>
-                <w:lang w:val="en-US"/>
-              </w:rPr>
-              <w:t>04</w:t>
-            </w:r>
-            <w:r>
-              <w:rPr>
-                <w:lang w:val="en-US"/>
-              </w:rPr>
-              <w:t>.ppk</w:t>
+            <w:r>
+              <w:t>10.79.5.0</w:t>
             </w:r>
           </w:p>
         </w:tc>
@@ -1273,27 +1015,8 @@
             <w:tcW w:w="3116" w:type="dxa"/>
           </w:tcPr>
           <w:p>
-            <w:pPr>
-              <w:pStyle w:val="020BulletIndent1"/>
-              <w:numPr>
-                <w:ilvl w:val="0"/>
-                <w:numId w:val="0"/>
-              </w:numPr>
-              <w:rPr>
-                <w:lang w:val="en-US"/>
-              </w:rPr>
-            </w:pPr>
-            <w:r>
-              <w:rPr>
-                <w:lang w:val="en-US"/>
-              </w:rPr>
-              <w:t>INT603_BACKEND_0</w:t>
-            </w:r>
-            <w:r>
-              <w:rPr>
-                <w:lang w:val="en-US"/>
-              </w:rPr>
-              <w:t>5</w:t>
+            <w:r>
+              <w:t>INT603_Backend_05</w:t>
             </w:r>
           </w:p>
         </w:tc>
@@ -1302,21 +1025,8 @@
             <w:tcW w:w="3117" w:type="dxa"/>
           </w:tcPr>
           <w:p>
-            <w:pPr>
-              <w:pStyle w:val="020BulletIndent1"/>
-              <w:numPr>
-                <w:ilvl w:val="0"/>
-                <w:numId w:val="0"/>
-              </w:numPr>
-              <w:rPr>
-                <w:lang w:val="en-US"/>
-              </w:rPr>
-            </w:pPr>
-            <w:r>
-              <w:rPr>
-                <w:lang w:val="en-US"/>
-              </w:rPr>
-              <w:t>52.21.143.142</w:t>
+            <w:r>
+              <w:t>INT603_Backend_05.ppk</w:t>
             </w:r>
           </w:p>
         </w:tc>
@@ -1325,33 +1035,8 @@
             <w:tcW w:w="3117" w:type="dxa"/>
           </w:tcPr>
           <w:p>
-            <w:pPr>
-              <w:pStyle w:val="020BulletIndent1"/>
-              <w:numPr>
-                <w:ilvl w:val="0"/>
-                <w:numId w:val="0"/>
-              </w:numPr>
-              <w:rPr>
-                <w:lang w:val="en-US"/>
-              </w:rPr>
-            </w:pPr>
-            <w:r>
-              <w:rPr>
-                <w:lang w:val="en-US"/>
-              </w:rPr>
-              <w:t>INT603_BACKEND_</w:t>
-            </w:r>
-            <w:r>
-              <w:rPr>
-                <w:lang w:val="en-US"/>
-              </w:rPr>
-              <w:t>05</w:t>
-            </w:r>
-            <w:r>
-              <w:rPr>
-                <w:lang w:val="en-US"/>
-              </w:rPr>
-              <w:t>.ppk</w:t>
+            <w:r>
+              <w:t>10.79.5.76</w:t>
             </w:r>
           </w:p>
         </w:tc>
@@ -1362,27 +1047,8 @@
             <w:tcW w:w="3116" w:type="dxa"/>
           </w:tcPr>
           <w:p>
-            <w:pPr>
-              <w:pStyle w:val="020BulletIndent1"/>
-              <w:numPr>
-                <w:ilvl w:val="0"/>
-                <w:numId w:val="0"/>
-              </w:numPr>
-              <w:rPr>
-                <w:lang w:val="en-US"/>
-              </w:rPr>
-            </w:pPr>
-            <w:r>
-              <w:rPr>
-                <w:lang w:val="en-US"/>
-              </w:rPr>
-              <w:t>INT603_BACKEND_0</w:t>
-            </w:r>
-            <w:r>
-              <w:rPr>
-                <w:lang w:val="en-US"/>
-              </w:rPr>
-              <w:t>6</w:t>
+            <w:r>
+              <w:t>INT603_Backend_06</w:t>
             </w:r>
           </w:p>
         </w:tc>
@@ -1391,21 +1057,8 @@
             <w:tcW w:w="3117" w:type="dxa"/>
           </w:tcPr>
           <w:p>
-            <w:pPr>
-              <w:pStyle w:val="020BulletIndent1"/>
-              <w:numPr>
-                <w:ilvl w:val="0"/>
-                <w:numId w:val="0"/>
-              </w:numPr>
-              <w:rPr>
-                <w:lang w:val="en-US"/>
-              </w:rPr>
-            </w:pPr>
-            <w:r>
-              <w:rPr>
-                <w:lang w:val="en-US"/>
-              </w:rPr>
-              <w:t>52.45.201.11</w:t>
+            <w:r>
+              <w:t>INT603_Backend_06.ppk</w:t>
             </w:r>
           </w:p>
         </w:tc>
@@ -1414,33 +1067,8 @@
             <w:tcW w:w="3117" w:type="dxa"/>
           </w:tcPr>
           <w:p>
-            <w:pPr>
-              <w:pStyle w:val="020BulletIndent1"/>
-              <w:numPr>
-                <w:ilvl w:val="0"/>
-                <w:numId w:val="0"/>
-              </w:numPr>
-              <w:rPr>
-                <w:lang w:val="en-US"/>
-              </w:rPr>
-            </w:pPr>
-            <w:r>
-              <w:rPr>
-                <w:lang w:val="en-US"/>
-              </w:rPr>
-              <w:t>INT603_BACKEND_</w:t>
-            </w:r>
-            <w:r>
-              <w:rPr>
-                <w:lang w:val="en-US"/>
-              </w:rPr>
-              <w:t>06</w:t>
-            </w:r>
-            <w:r>
-              <w:rPr>
-                <w:lang w:val="en-US"/>
-              </w:rPr>
-              <w:t>.ppk</w:t>
+            <w:r>
+              <w:t>10.79.4.157</w:t>
             </w:r>
           </w:p>
         </w:tc>
@@ -1451,27 +1079,8 @@
             <w:tcW w:w="3116" w:type="dxa"/>
           </w:tcPr>
           <w:p>
-            <w:pPr>
-              <w:pStyle w:val="020BulletIndent1"/>
-              <w:numPr>
-                <w:ilvl w:val="0"/>
-                <w:numId w:val="0"/>
-              </w:numPr>
-              <w:rPr>
-                <w:lang w:val="en-US"/>
-              </w:rPr>
-            </w:pPr>
-            <w:r>
-              <w:rPr>
-                <w:lang w:val="en-US"/>
-              </w:rPr>
-              <w:t>INT603_BACKEND_0</w:t>
-            </w:r>
-            <w:r>
-              <w:rPr>
-                <w:lang w:val="en-US"/>
-              </w:rPr>
-              <w:t>7</w:t>
+            <w:r>
+              <w:t>INT603_Backend_07</w:t>
             </w:r>
           </w:p>
         </w:tc>
@@ -1480,21 +1089,8 @@
             <w:tcW w:w="3117" w:type="dxa"/>
           </w:tcPr>
           <w:p>
-            <w:pPr>
-              <w:pStyle w:val="020BulletIndent1"/>
-              <w:numPr>
-                <w:ilvl w:val="0"/>
-                <w:numId w:val="0"/>
-              </w:numPr>
-              <w:rPr>
-                <w:lang w:val="en-US"/>
-              </w:rPr>
-            </w:pPr>
-            <w:r>
-              <w:rPr>
-                <w:lang w:val="en-US"/>
-              </w:rPr>
-              <w:t>52.45.199.168</w:t>
+            <w:r>
+              <w:t>INT603_Backend_07.ppk</w:t>
             </w:r>
           </w:p>
         </w:tc>
@@ -1503,33 +1099,8 @@
             <w:tcW w:w="3117" w:type="dxa"/>
           </w:tcPr>
           <w:p>
-            <w:pPr>
-              <w:pStyle w:val="020BulletIndent1"/>
-              <w:numPr>
-                <w:ilvl w:val="0"/>
-                <w:numId w:val="0"/>
-              </w:numPr>
-              <w:rPr>
-                <w:lang w:val="en-US"/>
-              </w:rPr>
-            </w:pPr>
-            <w:r>
-              <w:rPr>
-                <w:lang w:val="en-US"/>
-              </w:rPr>
-              <w:t>INT603_BACKEND_</w:t>
-            </w:r>
-            <w:r>
-              <w:rPr>
-                <w:lang w:val="en-US"/>
-              </w:rPr>
-              <w:t>07</w:t>
-            </w:r>
-            <w:r>
-              <w:rPr>
-                <w:lang w:val="en-US"/>
-              </w:rPr>
-              <w:t>.ppk</w:t>
+            <w:r>
+              <w:t>10.79.7.77</w:t>
             </w:r>
           </w:p>
         </w:tc>
@@ -1540,27 +1111,8 @@
             <w:tcW w:w="3116" w:type="dxa"/>
           </w:tcPr>
           <w:p>
-            <w:pPr>
-              <w:pStyle w:val="020BulletIndent1"/>
-              <w:numPr>
-                <w:ilvl w:val="0"/>
-                <w:numId w:val="0"/>
-              </w:numPr>
-              <w:rPr>
-                <w:lang w:val="en-US"/>
-              </w:rPr>
-            </w:pPr>
-            <w:r>
-              <w:rPr>
-                <w:lang w:val="en-US"/>
-              </w:rPr>
-              <w:t>INT603_BACKEND_0</w:t>
-            </w:r>
-            <w:r>
-              <w:rPr>
-                <w:lang w:val="en-US"/>
-              </w:rPr>
-              <w:t>8</w:t>
+            <w:r>
+              <w:t>INT603_Backend_08</w:t>
             </w:r>
           </w:p>
         </w:tc>
@@ -1569,21 +1121,8 @@
             <w:tcW w:w="3117" w:type="dxa"/>
           </w:tcPr>
           <w:p>
-            <w:pPr>
-              <w:pStyle w:val="020BulletIndent1"/>
-              <w:numPr>
-                <w:ilvl w:val="0"/>
-                <w:numId w:val="0"/>
-              </w:numPr>
-              <w:rPr>
-                <w:lang w:val="en-US"/>
-              </w:rPr>
-            </w:pPr>
-            <w:r>
-              <w:rPr>
-                <w:lang w:val="en-US"/>
-              </w:rPr>
-              <w:t>52.23.71.239</w:t>
+            <w:r>
+              <w:t>INT603_Backend_08.ppk</w:t>
             </w:r>
           </w:p>
         </w:tc>
@@ -1592,33 +1131,8 @@
             <w:tcW w:w="3117" w:type="dxa"/>
           </w:tcPr>
           <w:p>
-            <w:pPr>
-              <w:pStyle w:val="020BulletIndent1"/>
-              <w:numPr>
-                <w:ilvl w:val="0"/>
-                <w:numId w:val="0"/>
-              </w:numPr>
-              <w:rPr>
-                <w:lang w:val="en-US"/>
-              </w:rPr>
-            </w:pPr>
-            <w:r>
-              <w:rPr>
-                <w:lang w:val="en-US"/>
-              </w:rPr>
-              <w:t>INT603_BACKEND_</w:t>
-            </w:r>
-            <w:r>
-              <w:rPr>
-                <w:lang w:val="en-US"/>
-              </w:rPr>
-              <w:t>08</w:t>
-            </w:r>
-            <w:r>
-              <w:rPr>
-                <w:lang w:val="en-US"/>
-              </w:rPr>
-              <w:t>.ppk</w:t>
+            <w:r>
+              <w:t>10.79.7.14</w:t>
             </w:r>
           </w:p>
         </w:tc>
@@ -1629,27 +1143,8 @@
             <w:tcW w:w="3116" w:type="dxa"/>
           </w:tcPr>
           <w:p>
-            <w:pPr>
-              <w:pStyle w:val="020BulletIndent1"/>
-              <w:numPr>
-                <w:ilvl w:val="0"/>
-                <w:numId w:val="0"/>
-              </w:numPr>
-              <w:rPr>
-                <w:lang w:val="en-US"/>
-              </w:rPr>
-            </w:pPr>
-            <w:r>
-              <w:rPr>
-                <w:lang w:val="en-US"/>
-              </w:rPr>
-              <w:t>INT603_BACKEND_0</w:t>
-            </w:r>
-            <w:r>
-              <w:rPr>
-                <w:lang w:val="en-US"/>
-              </w:rPr>
-              <w:t>9</w:t>
+            <w:r>
+              <w:t>INT603_Backend_09</w:t>
             </w:r>
           </w:p>
         </w:tc>
@@ -1658,21 +1153,8 @@
             <w:tcW w:w="3117" w:type="dxa"/>
           </w:tcPr>
           <w:p>
-            <w:pPr>
-              <w:pStyle w:val="020BulletIndent1"/>
-              <w:numPr>
-                <w:ilvl w:val="0"/>
-                <w:numId w:val="0"/>
-              </w:numPr>
-              <w:rPr>
-                <w:lang w:val="en-US"/>
-              </w:rPr>
-            </w:pPr>
-            <w:r>
-              <w:rPr>
-                <w:lang w:val="en-US"/>
-              </w:rPr>
-              <w:t>52.45.74.10</w:t>
+            <w:r>
+              <w:t>INT603_Backend_09.ppk</w:t>
             </w:r>
           </w:p>
         </w:tc>
@@ -1681,33 +1163,8 @@
             <w:tcW w:w="3117" w:type="dxa"/>
           </w:tcPr>
           <w:p>
-            <w:pPr>
-              <w:pStyle w:val="020BulletIndent1"/>
-              <w:numPr>
-                <w:ilvl w:val="0"/>
-                <w:numId w:val="0"/>
-              </w:numPr>
-              <w:rPr>
-                <w:lang w:val="en-US"/>
-              </w:rPr>
-            </w:pPr>
-            <w:r>
-              <w:rPr>
-                <w:lang w:val="en-US"/>
-              </w:rPr>
-              <w:t>INT603_BACKEND_</w:t>
-            </w:r>
-            <w:r>
-              <w:rPr>
-                <w:lang w:val="en-US"/>
-              </w:rPr>
-              <w:t>09</w:t>
-            </w:r>
-            <w:r>
-              <w:rPr>
-                <w:lang w:val="en-US"/>
-              </w:rPr>
-              <w:t>.ppk</w:t>
+            <w:r>
+              <w:t>10.79.5.51</w:t>
             </w:r>
           </w:p>
         </w:tc>
@@ -1718,27 +1175,8 @@
             <w:tcW w:w="3116" w:type="dxa"/>
           </w:tcPr>
           <w:p>
-            <w:pPr>
-              <w:pStyle w:val="020BulletIndent1"/>
-              <w:numPr>
-                <w:ilvl w:val="0"/>
-                <w:numId w:val="0"/>
-              </w:numPr>
-              <w:rPr>
-                <w:lang w:val="en-US"/>
-              </w:rPr>
-            </w:pPr>
-            <w:r>
-              <w:rPr>
-                <w:lang w:val="en-US"/>
-              </w:rPr>
-              <w:t>INT603_BACKEND_</w:t>
-            </w:r>
-            <w:r>
-              <w:rPr>
-                <w:lang w:val="en-US"/>
-              </w:rPr>
-              <w:t>10</w:t>
+            <w:r>
+              <w:t>INT603_Backend_10</w:t>
             </w:r>
           </w:p>
         </w:tc>
@@ -1747,21 +1185,8 @@
             <w:tcW w:w="3117" w:type="dxa"/>
           </w:tcPr>
           <w:p>
-            <w:pPr>
-              <w:pStyle w:val="020BulletIndent1"/>
-              <w:numPr>
-                <w:ilvl w:val="0"/>
-                <w:numId w:val="0"/>
-              </w:numPr>
-              <w:rPr>
-                <w:lang w:val="en-US"/>
-              </w:rPr>
-            </w:pPr>
-            <w:r>
-              <w:rPr>
-                <w:lang w:val="en-US"/>
-              </w:rPr>
-              <w:t>52.45.203.71</w:t>
+            <w:r>
+              <w:t>INT603_Backend_10.ppk</w:t>
             </w:r>
           </w:p>
         </w:tc>
@@ -1770,33 +1195,8 @@
             <w:tcW w:w="3117" w:type="dxa"/>
           </w:tcPr>
           <w:p>
-            <w:pPr>
-              <w:pStyle w:val="020BulletIndent1"/>
-              <w:numPr>
-                <w:ilvl w:val="0"/>
-                <w:numId w:val="0"/>
-              </w:numPr>
-              <w:rPr>
-                <w:lang w:val="en-US"/>
-              </w:rPr>
-            </w:pPr>
-            <w:r>
-              <w:rPr>
-                <w:lang w:val="en-US"/>
-              </w:rPr>
-              <w:t>INT603_BACKEND_</w:t>
-            </w:r>
-            <w:r>
-              <w:rPr>
-                <w:lang w:val="en-US"/>
-              </w:rPr>
-              <w:t>10</w:t>
-            </w:r>
-            <w:r>
-              <w:rPr>
-                <w:lang w:val="en-US"/>
-              </w:rPr>
-              <w:t>.ppk</w:t>
+            <w:r>
+              <w:t>10.79.4.244</w:t>
             </w:r>
           </w:p>
         </w:tc>
@@ -1807,27 +1207,8 @@
             <w:tcW w:w="3116" w:type="dxa"/>
           </w:tcPr>
           <w:p>
-            <w:pPr>
-              <w:pStyle w:val="020BulletIndent1"/>
-              <w:numPr>
-                <w:ilvl w:val="0"/>
-                <w:numId w:val="0"/>
-              </w:numPr>
-              <w:rPr>
-                <w:lang w:val="en-US"/>
-              </w:rPr>
-            </w:pPr>
-            <w:r>
-              <w:rPr>
-                <w:lang w:val="en-US"/>
-              </w:rPr>
-              <w:t>INT603_BACKEND_1</w:t>
-            </w:r>
-            <w:r>
-              <w:rPr>
-                <w:lang w:val="en-US"/>
-              </w:rPr>
-              <w:t>1</w:t>
+            <w:r>
+              <w:t>INT603_Backend_11</w:t>
             </w:r>
           </w:p>
         </w:tc>
@@ -1836,21 +1217,8 @@
             <w:tcW w:w="3117" w:type="dxa"/>
           </w:tcPr>
           <w:p>
-            <w:pPr>
-              <w:pStyle w:val="020BulletIndent1"/>
-              <w:numPr>
-                <w:ilvl w:val="0"/>
-                <w:numId w:val="0"/>
-              </w:numPr>
-              <w:rPr>
-                <w:lang w:val="en-US"/>
-              </w:rPr>
-            </w:pPr>
-            <w:r>
-              <w:rPr>
-                <w:lang w:val="en-US"/>
-              </w:rPr>
-              <w:t>52.45.203.26</w:t>
+            <w:r>
+              <w:t>INT603_Backend_11.ppk</w:t>
             </w:r>
           </w:p>
         </w:tc>
@@ -1859,33 +1227,8 @@
             <w:tcW w:w="3117" w:type="dxa"/>
           </w:tcPr>
           <w:p>
-            <w:pPr>
-              <w:pStyle w:val="020BulletIndent1"/>
-              <w:numPr>
-                <w:ilvl w:val="0"/>
-                <w:numId w:val="0"/>
-              </w:numPr>
-              <w:rPr>
-                <w:lang w:val="en-US"/>
-              </w:rPr>
-            </w:pPr>
-            <w:r>
-              <w:rPr>
-                <w:lang w:val="en-US"/>
-              </w:rPr>
-              <w:t>INT603_BACKEND_</w:t>
-            </w:r>
-            <w:r>
-              <w:rPr>
-                <w:lang w:val="en-US"/>
-              </w:rPr>
-              <w:t>11</w:t>
-            </w:r>
-            <w:r>
-              <w:rPr>
-                <w:lang w:val="en-US"/>
-              </w:rPr>
-              <w:t>.ppk</w:t>
+            <w:r>
+              <w:t>10.79.5.37</w:t>
             </w:r>
           </w:p>
         </w:tc>
@@ -1896,27 +1239,8 @@
             <w:tcW w:w="3116" w:type="dxa"/>
           </w:tcPr>
           <w:p>
-            <w:pPr>
-              <w:pStyle w:val="020BulletIndent1"/>
-              <w:numPr>
-                <w:ilvl w:val="0"/>
-                <w:numId w:val="0"/>
-              </w:numPr>
-              <w:rPr>
-                <w:lang w:val="en-US"/>
-              </w:rPr>
-            </w:pPr>
-            <w:r>
-              <w:rPr>
-                <w:lang w:val="en-US"/>
-              </w:rPr>
-              <w:t>INT603_BACKEND_1</w:t>
-            </w:r>
-            <w:r>
-              <w:rPr>
-                <w:lang w:val="en-US"/>
-              </w:rPr>
-              <w:t>2</w:t>
+            <w:r>
+              <w:t>INT603_Backend_12</w:t>
             </w:r>
           </w:p>
         </w:tc>
@@ -1925,21 +1249,8 @@
             <w:tcW w:w="3117" w:type="dxa"/>
           </w:tcPr>
           <w:p>
-            <w:pPr>
-              <w:pStyle w:val="020BulletIndent1"/>
-              <w:numPr>
-                <w:ilvl w:val="0"/>
-                <w:numId w:val="0"/>
-              </w:numPr>
-              <w:rPr>
-                <w:lang w:val="en-US"/>
-              </w:rPr>
-            </w:pPr>
-            <w:r>
-              <w:rPr>
-                <w:lang w:val="en-US"/>
-              </w:rPr>
-              <w:t>52.45.147.180</w:t>
+            <w:r>
+              <w:t>INT603_Backend_12.ppk</w:t>
             </w:r>
           </w:p>
         </w:tc>
@@ -1948,33 +1259,8 @@
             <w:tcW w:w="3117" w:type="dxa"/>
           </w:tcPr>
           <w:p>
-            <w:pPr>
-              <w:pStyle w:val="020BulletIndent1"/>
-              <w:numPr>
-                <w:ilvl w:val="0"/>
-                <w:numId w:val="0"/>
-              </w:numPr>
-              <w:rPr>
-                <w:lang w:val="en-US"/>
-              </w:rPr>
-            </w:pPr>
-            <w:r>
-              <w:rPr>
-                <w:lang w:val="en-US"/>
-              </w:rPr>
-              <w:t>INT603_BACKEND_</w:t>
-            </w:r>
-            <w:r>
-              <w:rPr>
-                <w:lang w:val="en-US"/>
-              </w:rPr>
-              <w:t>12</w:t>
-            </w:r>
-            <w:r>
-              <w:rPr>
-                <w:lang w:val="en-US"/>
-              </w:rPr>
-              <w:t>.ppk</w:t>
+            <w:r>
+              <w:t>10.79.6.30</w:t>
             </w:r>
           </w:p>
         </w:tc>
@@ -1985,27 +1271,8 @@
             <w:tcW w:w="3116" w:type="dxa"/>
           </w:tcPr>
           <w:p>
-            <w:pPr>
-              <w:pStyle w:val="020BulletIndent1"/>
-              <w:numPr>
-                <w:ilvl w:val="0"/>
-                <w:numId w:val="0"/>
-              </w:numPr>
-              <w:rPr>
-                <w:lang w:val="en-US"/>
-              </w:rPr>
-            </w:pPr>
-            <w:r>
-              <w:rPr>
-                <w:lang w:val="en-US"/>
-              </w:rPr>
-              <w:t>INT603_BACKEND_1</w:t>
-            </w:r>
-            <w:r>
-              <w:rPr>
-                <w:lang w:val="en-US"/>
-              </w:rPr>
-              <w:t>3</w:t>
+            <w:r>
+              <w:t>INT603_Backend_13</w:t>
             </w:r>
           </w:p>
         </w:tc>
@@ -2014,21 +1281,8 @@
             <w:tcW w:w="3117" w:type="dxa"/>
           </w:tcPr>
           <w:p>
-            <w:pPr>
-              <w:pStyle w:val="020BulletIndent1"/>
-              <w:numPr>
-                <w:ilvl w:val="0"/>
-                <w:numId w:val="0"/>
-              </w:numPr>
-              <w:rPr>
-                <w:lang w:val="en-US"/>
-              </w:rPr>
-            </w:pPr>
-            <w:r>
-              <w:rPr>
-                <w:lang w:val="en-US"/>
-              </w:rPr>
-              <w:t>52.45.196.232</w:t>
+            <w:r>
+              <w:t>INT603_Backend_13.ppk</w:t>
             </w:r>
           </w:p>
         </w:tc>
@@ -2037,33 +1291,8 @@
             <w:tcW w:w="3117" w:type="dxa"/>
           </w:tcPr>
           <w:p>
-            <w:pPr>
-              <w:pStyle w:val="020BulletIndent1"/>
-              <w:numPr>
-                <w:ilvl w:val="0"/>
-                <w:numId w:val="0"/>
-              </w:numPr>
-              <w:rPr>
-                <w:lang w:val="en-US"/>
-              </w:rPr>
-            </w:pPr>
-            <w:r>
-              <w:rPr>
-                <w:lang w:val="en-US"/>
-              </w:rPr>
-              <w:t>INT603_BACKEND_</w:t>
-            </w:r>
-            <w:r>
-              <w:rPr>
-                <w:lang w:val="en-US"/>
-              </w:rPr>
-              <w:t>13</w:t>
-            </w:r>
-            <w:r>
-              <w:rPr>
-                <w:lang w:val="en-US"/>
-              </w:rPr>
-              <w:t>.ppk</w:t>
+            <w:r>
+              <w:t>10.79.5.116</w:t>
             </w:r>
           </w:p>
         </w:tc>
@@ -2074,27 +1303,8 @@
             <w:tcW w:w="3116" w:type="dxa"/>
           </w:tcPr>
           <w:p>
-            <w:pPr>
-              <w:pStyle w:val="020BulletIndent1"/>
-              <w:numPr>
-                <w:ilvl w:val="0"/>
-                <w:numId w:val="0"/>
-              </w:numPr>
-              <w:rPr>
-                <w:lang w:val="en-US"/>
-              </w:rPr>
-            </w:pPr>
-            <w:r>
-              <w:rPr>
-                <w:lang w:val="en-US"/>
-              </w:rPr>
-              <w:t>INT603_BACKEND_1</w:t>
-            </w:r>
-            <w:r>
-              <w:rPr>
-                <w:lang w:val="en-US"/>
-              </w:rPr>
-              <w:t>4</w:t>
+            <w:r>
+              <w:t>INT603_Backend_14</w:t>
             </w:r>
           </w:p>
         </w:tc>
@@ -2103,21 +1313,8 @@
             <w:tcW w:w="3117" w:type="dxa"/>
           </w:tcPr>
           <w:p>
-            <w:pPr>
-              <w:pStyle w:val="020BulletIndent1"/>
-              <w:numPr>
-                <w:ilvl w:val="0"/>
-                <w:numId w:val="0"/>
-              </w:numPr>
-              <w:rPr>
-                <w:lang w:val="en-US"/>
-              </w:rPr>
-            </w:pPr>
-            <w:r>
-              <w:rPr>
-                <w:lang w:val="en-US"/>
-              </w:rPr>
-              <w:t>52.45.167.252</w:t>
+            <w:r>
+              <w:t>INT603_Backend_14.ppk</w:t>
             </w:r>
           </w:p>
         </w:tc>
@@ -2126,129 +1323,286 @@
             <w:tcW w:w="3117" w:type="dxa"/>
           </w:tcPr>
           <w:p>
-            <w:pPr>
-              <w:pStyle w:val="020BulletIndent1"/>
-              <w:numPr>
-                <w:ilvl w:val="0"/>
-                <w:numId w:val="0"/>
-              </w:numPr>
-              <w:rPr>
-                <w:lang w:val="en-US"/>
-              </w:rPr>
-            </w:pPr>
-            <w:r>
-              <w:rPr>
-                <w:lang w:val="en-US"/>
-              </w:rPr>
-              <w:t>INT603_BACKEND_</w:t>
-            </w:r>
-            <w:r>
-              <w:rPr>
-                <w:lang w:val="en-US"/>
-              </w:rPr>
-              <w:t>14</w:t>
-            </w:r>
-            <w:r>
-              <w:rPr>
-                <w:lang w:val="en-US"/>
-              </w:rPr>
-              <w:t>.ppk</w:t>
+            <w:r>
+              <w:t>10.79.6.221</w:t>
             </w:r>
           </w:p>
         </w:tc>
       </w:tr>
       <w:tr>
+        <w:trPr>
+          <w:trHeight w:val="251"/>
+        </w:trPr>
         <w:tc>
           <w:tcPr>
             <w:tcW w:w="3116" w:type="dxa"/>
-          </w:tcPr>
-          <w:p>
-            <w:pPr>
-              <w:pStyle w:val="020BulletIndent1"/>
-              <w:numPr>
-                <w:ilvl w:val="0"/>
-                <w:numId w:val="0"/>
-              </w:numPr>
-              <w:rPr>
-                <w:lang w:val="en-US"/>
-              </w:rPr>
-            </w:pPr>
-            <w:r>
-              <w:rPr>
-                <w:lang w:val="en-US"/>
-              </w:rPr>
-              <w:t>INT603_BACKEND_1</w:t>
-            </w:r>
-            <w:r>
-              <w:rPr>
-                <w:lang w:val="en-US"/>
-              </w:rPr>
-              <w:t>5</w:t>
+            <w:noWrap/>
+            <w:hideMark/>
+          </w:tcPr>
+          <w:p>
+            <w:r>
+              <w:t>INT603_Backend_15</w:t>
             </w:r>
           </w:p>
         </w:tc>
         <w:tc>
           <w:tcPr>
             <w:tcW w:w="3117" w:type="dxa"/>
-          </w:tcPr>
-          <w:p>
-            <w:pPr>
-              <w:pStyle w:val="020BulletIndent1"/>
-              <w:numPr>
-                <w:ilvl w:val="0"/>
-                <w:numId w:val="0"/>
-              </w:numPr>
-              <w:rPr>
-                <w:lang w:val="en-US"/>
-              </w:rPr>
-            </w:pPr>
-            <w:r>
-              <w:rPr>
-                <w:lang w:val="en-US"/>
-              </w:rPr>
-              <w:t>52.45.203.92</w:t>
-            </w:r>
-            <w:bookmarkStart w:id="6" w:name="_GoBack"/>
-            <w:bookmarkEnd w:id="6"/>
+            <w:noWrap/>
+            <w:hideMark/>
+          </w:tcPr>
+          <w:p>
+            <w:r>
+              <w:t>INT603_Backend_15.ppk</w:t>
+            </w:r>
           </w:p>
         </w:tc>
         <w:tc>
           <w:tcPr>
             <w:tcW w:w="3117" w:type="dxa"/>
-          </w:tcPr>
-          <w:p>
-            <w:pPr>
-              <w:pStyle w:val="020BulletIndent1"/>
-              <w:numPr>
-                <w:ilvl w:val="0"/>
-                <w:numId w:val="0"/>
-              </w:numPr>
-              <w:rPr>
-                <w:lang w:val="en-US"/>
-              </w:rPr>
-            </w:pPr>
-            <w:r>
-              <w:rPr>
-                <w:lang w:val="en-US"/>
-              </w:rPr>
-              <w:t>INT603_BACKEND_</w:t>
-            </w:r>
-            <w:r>
-              <w:rPr>
-                <w:lang w:val="en-US"/>
-              </w:rPr>
-              <w:t>15</w:t>
-            </w:r>
-            <w:r>
-              <w:rPr>
-                <w:lang w:val="en-US"/>
-              </w:rPr>
-              <w:t>.ppk</w:t>
+            <w:noWrap/>
+            <w:hideMark/>
+          </w:tcPr>
+          <w:p>
+            <w:r>
+              <w:t>10.79.7.202</w:t>
+            </w:r>
+          </w:p>
+        </w:tc>
+      </w:tr>
+      <w:tr>
+        <w:trPr>
+          <w:trHeight w:val="260"/>
+        </w:trPr>
+        <w:tc>
+          <w:tcPr>
+            <w:tcW w:w="3116" w:type="dxa"/>
+            <w:noWrap/>
+            <w:hideMark/>
+          </w:tcPr>
+          <w:p>
+            <w:r>
+              <w:t>INT603_Backend_16</w:t>
+            </w:r>
+          </w:p>
+        </w:tc>
+        <w:tc>
+          <w:tcPr>
+            <w:tcW w:w="3117" w:type="dxa"/>
+            <w:noWrap/>
+            <w:hideMark/>
+          </w:tcPr>
+          <w:p>
+            <w:r>
+              <w:t>INT603_Backend_16.ppk</w:t>
+            </w:r>
+          </w:p>
+        </w:tc>
+        <w:tc>
+          <w:tcPr>
+            <w:tcW w:w="3117" w:type="dxa"/>
+            <w:noWrap/>
+            <w:hideMark/>
+          </w:tcPr>
+          <w:p>
+            <w:r>
+              <w:t>10.79.4.146</w:t>
+            </w:r>
+          </w:p>
+        </w:tc>
+      </w:tr>
+      <w:tr>
+        <w:trPr>
+          <w:trHeight w:val="260"/>
+        </w:trPr>
+        <w:tc>
+          <w:tcPr>
+            <w:tcW w:w="3116" w:type="dxa"/>
+            <w:noWrap/>
+            <w:hideMark/>
+          </w:tcPr>
+          <w:p>
+            <w:r>
+              <w:lastRenderedPageBreak/>
+              <w:t>INT603_Backend_17</w:t>
+            </w:r>
+          </w:p>
+        </w:tc>
+        <w:tc>
+          <w:tcPr>
+            <w:tcW w:w="3117" w:type="dxa"/>
+            <w:noWrap/>
+            <w:hideMark/>
+          </w:tcPr>
+          <w:p>
+            <w:r>
+              <w:t>INT603_Backend_17.ppk</w:t>
+            </w:r>
+          </w:p>
+        </w:tc>
+        <w:tc>
+          <w:tcPr>
+            <w:tcW w:w="3117" w:type="dxa"/>
+            <w:noWrap/>
+            <w:hideMark/>
+          </w:tcPr>
+          <w:p>
+            <w:r>
+              <w:t>10.79.7.151</w:t>
+            </w:r>
+          </w:p>
+        </w:tc>
+      </w:tr>
+      <w:tr>
+        <w:trPr>
+          <w:trHeight w:val="260"/>
+        </w:trPr>
+        <w:tc>
+          <w:tcPr>
+            <w:tcW w:w="3116" w:type="dxa"/>
+            <w:noWrap/>
+            <w:hideMark/>
+          </w:tcPr>
+          <w:p>
+            <w:r>
+              <w:t>INT603_Backend_18</w:t>
+            </w:r>
+          </w:p>
+        </w:tc>
+        <w:tc>
+          <w:tcPr>
+            <w:tcW w:w="3117" w:type="dxa"/>
+            <w:noWrap/>
+            <w:hideMark/>
+          </w:tcPr>
+          <w:p>
+            <w:r>
+              <w:t>INT603_Backend_18.ppk</w:t>
+            </w:r>
+          </w:p>
+        </w:tc>
+        <w:tc>
+          <w:tcPr>
+            <w:tcW w:w="3117" w:type="dxa"/>
+            <w:noWrap/>
+            <w:hideMark/>
+          </w:tcPr>
+          <w:p>
+            <w:r>
+              <w:t>10.79.4.72</w:t>
+            </w:r>
+          </w:p>
+        </w:tc>
+      </w:tr>
+      <w:tr>
+        <w:trPr>
+          <w:trHeight w:val="260"/>
+        </w:trPr>
+        <w:tc>
+          <w:tcPr>
+            <w:tcW w:w="3116" w:type="dxa"/>
+            <w:noWrap/>
+            <w:hideMark/>
+          </w:tcPr>
+          <w:p>
+            <w:r>
+              <w:t>INT603_Backend_19</w:t>
+            </w:r>
+          </w:p>
+        </w:tc>
+        <w:tc>
+          <w:tcPr>
+            <w:tcW w:w="3117" w:type="dxa"/>
+            <w:noWrap/>
+            <w:hideMark/>
+          </w:tcPr>
+          <w:p>
+            <w:r>
+              <w:t>INT603_Backend_19.ppk</w:t>
+            </w:r>
+          </w:p>
+        </w:tc>
+        <w:tc>
+          <w:tcPr>
+            <w:tcW w:w="3117" w:type="dxa"/>
+            <w:noWrap/>
+            <w:hideMark/>
+          </w:tcPr>
+          <w:p>
+            <w:r>
+              <w:t>10.79.5.65</w:t>
+            </w:r>
+          </w:p>
+        </w:tc>
+      </w:tr>
+      <w:tr>
+        <w:trPr>
+          <w:trHeight w:val="260"/>
+        </w:trPr>
+        <w:tc>
+          <w:tcPr>
+            <w:tcW w:w="3116" w:type="dxa"/>
+            <w:noWrap/>
+            <w:hideMark/>
+          </w:tcPr>
+          <w:p>
+            <w:r>
+              <w:t>INT603_Backend_20</w:t>
+            </w:r>
+          </w:p>
+        </w:tc>
+        <w:tc>
+          <w:tcPr>
+            <w:tcW w:w="3117" w:type="dxa"/>
+            <w:noWrap/>
+            <w:hideMark/>
+          </w:tcPr>
+          <w:p>
+            <w:r>
+              <w:t>INT603_Backend_20.ppk</w:t>
+            </w:r>
+          </w:p>
+        </w:tc>
+        <w:tc>
+          <w:tcPr>
+            <w:tcW w:w="3117" w:type="dxa"/>
+            <w:noWrap/>
+            <w:hideMark/>
+          </w:tcPr>
+          <w:p>
+            <w:r>
+              <w:t>10.79.5.13</w:t>
             </w:r>
           </w:p>
         </w:tc>
       </w:tr>
     </w:tbl>
+    <w:p>
+      <w:pPr>
+        <w:pStyle w:val="020BulletIndent1"/>
+        <w:numPr>
+          <w:ilvl w:val="0"/>
+          <w:numId w:val="0"/>
+        </w:numPr>
+        <w:rPr>
+          <w:lang w:val="en-US"/>
+        </w:rPr>
+      </w:pPr>
+      <w:bookmarkStart w:id="6" w:name="_GoBack"/>
+      <w:bookmarkEnd w:id="6"/>
+    </w:p>
+    <w:p>
+      <w:pPr>
+        <w:pStyle w:val="020BulletIndent1"/>
+        <w:numPr>
+          <w:ilvl w:val="0"/>
+          <w:numId w:val="0"/>
+        </w:numPr>
+        <w:rPr>
+          <w:lang w:val="en-US"/>
+        </w:rPr>
+      </w:pPr>
+    </w:p>
     <w:p>
       <w:pPr>
         <w:pStyle w:val="020BulletIndent1"/>
@@ -8481,7 +7835,7 @@
 </file>
 
 <file path=customXml/itemProps1.xml><?xml version="1.0" encoding="utf-8"?>
-<ds:datastoreItem xmlns:ds="http://schemas.openxmlformats.org/officeDocument/2006/customXml" ds:itemID="{64C9330D-5B9A-4E13-A681-5E40159DAF06}">
+<ds:datastoreItem xmlns:ds="http://schemas.openxmlformats.org/officeDocument/2006/customXml" ds:itemID="{8E9417B1-F6B8-465F-90AA-C3E291C84910}">
   <ds:schemaRefs>
     <ds:schemaRef ds:uri="http://schemas.openxmlformats.org/officeDocument/2006/bibliography"/>
   </ds:schemaRefs>

</xml_diff>